<commit_message>
Update Comp 4300 Project Report.docx
</commit_message>
<xml_diff>
--- a/Doc/Comp 4300 Project Report.docx
+++ b/Doc/Comp 4300 Project Report.docx
@@ -311,6 +311,83 @@
       </w:pPr>
     </w:p>
     <w:p>
+      <w:r>
+        <w:rPr>
+          <w:rStyle w:val="None"/>
+          <w:b/>
+          <w:bCs/>
+          <w:i/>
+          <w:iCs/>
+          <w:sz w:val="18"/>
+          <w:szCs w:val="18"/>
+          <w:lang w:val="de-DE"/>
+        </w:rPr>
+        <w:t>Abstract</w:t>
+      </w:r>
+      <w:r>
+        <w:rPr>
+          <w:rStyle w:val="None"/>
+          <w:b/>
+          <w:bCs/>
+          <w:sz w:val="18"/>
+          <w:szCs w:val="18"/>
+        </w:rPr>
+        <w:t>—</w:t>
+      </w:r>
+      <w:r>
+        <w:rPr>
+          <w:rFonts w:ascii="Segoe UI" w:hAnsi="Segoe UI" w:cs="Segoe UI"/>
+          <w:color w:val="0D0D0D"/>
+          <w:shd w:val="clear" w:color="auto" w:fill="FFFFFF"/>
+        </w:rPr>
+        <w:t xml:space="preserve"> </w:t>
+      </w:r>
+      <w:r>
+        <w:rPr>
+          <w:b/>
+          <w:bCs/>
+          <w:i/>
+          <w:iCs/>
+          <w:sz w:val="20"/>
+          <w:szCs w:val="20"/>
+        </w:rPr>
+        <w:t>The purpose of this report is to explore the integration of various MAC protocol algorithms, including Frequency Division Multiple Access (FDMA), Time Division Multiple Access (TDMA), and Random Access Scheme. In this project, the main objective is to determine the benefits of combining various MAC protocols and analyze the throughput of these hybrid approaches. The modifications include combining FDMA and random access and combining FDMA with TDMA, with and without dynamic time slot adjustment. Through running network simulations using the Python simulation framework SimPy, it is concluded that these hybrid approaches do improve the</w:t>
+      </w:r>
+      <w:r>
+        <w:rPr>
+          <w:b/>
+          <w:bCs/>
+          <w:i/>
+          <w:iCs/>
+          <w:sz w:val="20"/>
+          <w:szCs w:val="20"/>
+        </w:rPr>
+        <w:t xml:space="preserve"> overall</w:t>
+      </w:r>
+      <w:r>
+        <w:rPr>
+          <w:b/>
+          <w:bCs/>
+          <w:i/>
+          <w:iCs/>
+          <w:sz w:val="20"/>
+          <w:szCs w:val="20"/>
+        </w:rPr>
+        <w:t xml:space="preserve"> throughput</w:t>
+      </w:r>
+      <w:r>
+        <w:rPr>
+          <w:b/>
+          <w:bCs/>
+          <w:i/>
+          <w:iCs/>
+          <w:sz w:val="20"/>
+          <w:szCs w:val="20"/>
+        </w:rPr>
+        <w:t>.</w:t>
+      </w:r>
+    </w:p>
+    <w:p>
       <w:pPr>
         <w:pStyle w:val="BodyA"/>
         <w:spacing w:after="200"/>
@@ -324,91 +401,9 @@
           <w:iCs/>
           <w:sz w:val="18"/>
           <w:szCs w:val="18"/>
-        </w:rPr>
-      </w:pPr>
-      <w:r>
-        <w:rPr>
-          <w:rStyle w:val="None"/>
-          <w:b/>
-          <w:bCs/>
-          <w:i/>
-          <w:iCs/>
-          <w:sz w:val="18"/>
-          <w:szCs w:val="18"/>
-          <w:lang w:val="de-DE"/>
-        </w:rPr>
-        <w:t>Abstract</w:t>
-      </w:r>
-      <w:r>
-        <w:rPr>
-          <w:rStyle w:val="None"/>
-          <w:b/>
-          <w:bCs/>
-          <w:sz w:val="18"/>
-          <w:szCs w:val="18"/>
-        </w:rPr>
-        <w:t xml:space="preserve">—The purpose of this report is to explore  integration of various MAC protocol algorithms, including Frequency Devision Multiple Access (FDMA), Time Division Multiple Access (TDMA) and Random Access Scheme. In this project. The main objective is </w:t>
-      </w:r>
-      <w:r>
-        <w:rPr>
-          <w:rStyle w:val="None"/>
-          <w:b/>
-          <w:bCs/>
-          <w:sz w:val="18"/>
-          <w:szCs w:val="18"/>
-        </w:rPr>
-        <w:t xml:space="preserve"> to </w:t>
-      </w:r>
-      <w:r>
-        <w:rPr>
-          <w:rStyle w:val="None"/>
-          <w:b/>
-          <w:bCs/>
-          <w:sz w:val="18"/>
-          <w:szCs w:val="18"/>
-        </w:rPr>
-        <w:t>determ</w:t>
-      </w:r>
-      <w:r>
-        <w:rPr>
-          <w:rStyle w:val="None"/>
-          <w:b/>
-          <w:bCs/>
-          <w:sz w:val="18"/>
-          <w:szCs w:val="18"/>
-        </w:rPr>
-        <w:t>e</w:t>
-      </w:r>
-      <w:r>
-        <w:rPr>
-          <w:rStyle w:val="None"/>
-          <w:b/>
-          <w:bCs/>
-          <w:sz w:val="18"/>
-          <w:szCs w:val="18"/>
-        </w:rPr>
-        <w:t xml:space="preserve"> the benefits of combining various MAC protocols and analyze the throughput of these hybrid approach</w:t>
-      </w:r>
-      <w:r>
-        <w:rPr>
-          <w:rStyle w:val="None"/>
-          <w:b/>
-          <w:bCs/>
-          <w:sz w:val="18"/>
-          <w:szCs w:val="18"/>
-        </w:rPr>
-        <w:t>es</w:t>
-      </w:r>
-      <w:r>
-        <w:rPr>
-          <w:rStyle w:val="None"/>
-          <w:b/>
-          <w:bCs/>
-          <w:sz w:val="18"/>
-          <w:szCs w:val="18"/>
-        </w:rPr>
-        <w:t xml:space="preserve">.  The modifications includes combining FDMA and random access and combining FDMA with TDMA with and without dynamic time slot adjustment, Through running network simulation using python simulation framework simpy, it is concluded that these hybrid approach does improve the throughput from  10% to 50%. </w:t>
-      </w:r>
+          <w:lang w:val="en-CA"/>
+        </w:rPr>
+      </w:pPr>
     </w:p>
     <w:p>
       <w:pPr>
@@ -494,8 +489,96 @@
         <w:t>A.  Motivation</w:t>
       </w:r>
     </w:p>
+    <w:p>
+      <w:pPr>
+        <w:pStyle w:val="BodyA"/>
+        <w:tabs>
+          <w:tab w:val="left" w:pos="216"/>
+        </w:tabs>
+        <w:jc w:val="left"/>
+        <w:rPr>
+          <w:rStyle w:val="None"/>
+          <w:i/>
+          <w:iCs/>
+          <w:lang w:val="de-DE"/>
+        </w:rPr>
+      </w:pPr>
+    </w:p>
     <w:bookmarkEnd w:id="0"/>
     <w:bookmarkEnd w:id="1"/>
+    <w:p>
+      <w:pPr>
+        <w:jc w:val="both"/>
+        <w:rPr>
+          <w:sz w:val="20"/>
+          <w:szCs w:val="20"/>
+        </w:rPr>
+      </w:pPr>
+      <w:r>
+        <w:rPr>
+          <w:sz w:val="21"/>
+          <w:szCs w:val="21"/>
+        </w:rPr>
+        <w:t xml:space="preserve">      </w:t>
+      </w:r>
+      <w:r>
+        <w:rPr>
+          <w:sz w:val="20"/>
+          <w:szCs w:val="20"/>
+        </w:rPr>
+        <w:t xml:space="preserve"> Selective repeat and MAC protocols play a critical role in the transport layer and data link layer in the OSI model. In this project, a few modifications to these protocols are made and simulated using the Python event-based simulation framework SimPy, aiming to improve the overall throughput of transmissions.</w:t>
+      </w:r>
+    </w:p>
+    <w:p>
+      <w:pPr>
+        <w:jc w:val="both"/>
+        <w:rPr>
+          <w:sz w:val="20"/>
+          <w:szCs w:val="20"/>
+        </w:rPr>
+      </w:pPr>
+    </w:p>
+    <w:p>
+      <w:pPr>
+        <w:jc w:val="both"/>
+        <w:rPr>
+          <w:sz w:val="20"/>
+          <w:szCs w:val="20"/>
+        </w:rPr>
+      </w:pPr>
+      <w:r>
+        <w:rPr>
+          <w:sz w:val="20"/>
+          <w:szCs w:val="20"/>
+        </w:rPr>
+        <w:t xml:space="preserve">       The selective repeat mechanism aims to provide an efficient way to ensure data integrity in the transport layer by selectively resending corrupted or lost packets. It uses selective acknowledgment and retransmission to maintain data integrity even in poor network conditions.</w:t>
+      </w:r>
+    </w:p>
+    <w:p>
+      <w:pPr>
+        <w:jc w:val="both"/>
+        <w:rPr>
+          <w:sz w:val="20"/>
+          <w:szCs w:val="20"/>
+        </w:rPr>
+      </w:pPr>
+    </w:p>
+    <w:p>
+      <w:pPr>
+        <w:jc w:val="both"/>
+        <w:rPr>
+          <w:sz w:val="20"/>
+          <w:szCs w:val="20"/>
+        </w:rPr>
+      </w:pPr>
+      <w:r>
+        <w:rPr>
+          <w:sz w:val="20"/>
+          <w:szCs w:val="20"/>
+        </w:rPr>
+        <w:t xml:space="preserve">       MAC protocols, on the other hand, operate in the data link layer. Their primary purpose is to define how devices share the same medium effectively. FDMA allows multiple devices to transmit at the same time by dividing the channel into different frequencies. However, the fixed allocation can result in unused bandwidth and lead to lower efficiency. TDMA coordinates multiple devices by allocating time slots to different devices in a cyclic manner. But TDMA also suffers from wasted resources due to inactive devices holding the bandwidth during their allocated time slots. Although the random access scheme does not suffer from this problem, an increase in the number of devices can result in a higher number of collisions and inefficiency. To address these problems, a mechanism that allocates bandwidth dynamically to different devices based on each device's bandwidth requirement is needed to effectively allocate the shared channel's bandwidth and improve overall throughput.</w:t>
+      </w:r>
+    </w:p>
     <w:p>
       <w:pPr>
         <w:pStyle w:val="BodyA"/>
@@ -507,54 +590,20 @@
         <w:jc w:val="both"/>
         <w:rPr>
           <w:rStyle w:val="None"/>
-          <w:rFonts w:cs="Times New Roman"/>
-        </w:rPr>
-      </w:pPr>
-      <w:r>
-        <w:rPr>
-          <w:rStyle w:val="None"/>
-        </w:rPr>
-        <w:tab/>
-      </w:r>
-      <w:r>
-        <w:rPr>
-          <w:rFonts w:cs="Times New Roman"/>
-        </w:rPr>
-        <w:t xml:space="preserve">Selective repeat and MAC protocols play a critical role in transport later and data link layer in the OSI model. In this project a few modifications to these protocols are made  and simulated using Python </w:t>
-      </w:r>
-      <w:r>
-        <w:rPr>
-          <w:rFonts w:cs="Times New Roman"/>
-        </w:rPr>
-        <w:t xml:space="preserve">event-based simulation framework </w:t>
-      </w:r>
-      <w:r>
-        <w:rPr>
-          <w:rFonts w:cs="Times New Roman"/>
-        </w:rPr>
-        <w:t>Simpy, aiming to improve the overall throughout of transmissions.</w:t>
-      </w:r>
-      <w:r>
-        <w:rPr>
-          <w:rStyle w:val="None"/>
-          <w:rFonts w:cs="Times New Roman"/>
-        </w:rPr>
-        <w:tab/>
-      </w:r>
-      <w:r>
-        <w:rPr>
-          <w:rStyle w:val="None"/>
-          <w:rFonts w:cs="Times New Roman"/>
-        </w:rPr>
-        <w:tab/>
-      </w:r>
-      <w:r>
-        <w:rPr>
-          <w:rStyle w:val="None"/>
-          <w:rFonts w:cs="Times New Roman"/>
-        </w:rPr>
-        <w:tab/>
-      </w:r>
+          <w:i/>
+          <w:iCs/>
+        </w:rPr>
+      </w:pPr>
+      <w:r>
+        <w:rPr>
+          <w:rStyle w:val="None"/>
+          <w:i/>
+          <w:iCs/>
+        </w:rPr>
+        <w:t xml:space="preserve">B. Real-Life Applications </w:t>
+      </w:r>
+      <w:bookmarkStart w:id="2" w:name="OLE_LINK13"/>
+      <w:bookmarkStart w:id="3" w:name="OLE_LINK14"/>
     </w:p>
     <w:p>
       <w:pPr>
@@ -566,121 +615,43 @@
         <w:spacing w:before="240" w:after="240" w:line="228" w:lineRule="auto"/>
         <w:jc w:val="both"/>
         <w:rPr>
-          <w:rStyle w:val="None"/>
+          <w:i/>
+          <w:iCs/>
+        </w:rPr>
+      </w:pPr>
+      <w:r>
+        <w:rPr>
+          <w:rStyle w:val="None"/>
+          <w:i/>
+          <w:iCs/>
+        </w:rPr>
+        <w:t xml:space="preserve">      </w:t>
+      </w:r>
+      <w:r>
+        <w:rPr>
           <w:rFonts w:cs="Times New Roman"/>
-        </w:rPr>
-      </w:pPr>
-      <w:r>
-        <w:rPr>
-          <w:rStyle w:val="None"/>
-        </w:rPr>
-        <w:tab/>
-      </w:r>
-      <w:r>
-        <w:rPr>
-          <w:rFonts w:cs="Times New Roman"/>
-        </w:rPr>
-        <w:t>Selective repeat mechanism aims to provide an efficient way to ensure data integrity in the transport layer by selectively resending corrupted or lost packets. It uses selective acknowledgement and retransmission to maintain data integrity even in poor network conditions.</w:t>
-      </w:r>
-    </w:p>
-    <w:p>
-      <w:pPr>
-        <w:pStyle w:val="BodyA"/>
-        <w:shd w:val="clear" w:color="auto" w:fill="FFFFFF"/>
-        <w:tabs>
-          <w:tab w:val="left" w:pos="288"/>
-        </w:tabs>
-        <w:spacing w:before="240" w:after="240" w:line="228" w:lineRule="auto"/>
-        <w:jc w:val="both"/>
-        <w:rPr>
-          <w:rStyle w:val="None"/>
-          <w:rFonts w:cs="Times New Roman"/>
-        </w:rPr>
-      </w:pPr>
-      <w:r>
-        <w:rPr>
-          <w:rStyle w:val="None"/>
-          <w:rFonts w:cs="Times New Roman"/>
-        </w:rPr>
-        <w:tab/>
-      </w:r>
-      <w:r>
-        <w:rPr>
-          <w:rFonts w:cs="Times New Roman"/>
-        </w:rPr>
-        <w:t xml:space="preserve">MAC protocols on the other hand, operates in data link layer. It’s primary purpose is to define how devices share the same medium </w:t>
-      </w:r>
-      <w:r>
-        <w:rPr>
-          <w:rFonts w:cs="Times New Roman"/>
-        </w:rPr>
-        <w:t>effectively. FDMA allows multiple devices to transmit at the same time by dividing the channel into different frequencies. However, the fixed allocation can result in unused bandwidth and lead to lower efficiency. TDMA cooperate multiple devices by allocating time slots to different devices in a cyclic manner. But TDMA also suffers from wasted resource due to inactive devices holding the bandwidth during their allocated time slots. Although  Random access scheme does not suffer from the problem, an increase in number of devices can result in higher number of collisions and inefficiency. To address these problems, a mechanism that allocate bandwidth dynamically to different devices based on the each device's bandwidth requirement is needed to effectively allocate the shared channel’s bandwidth and improve overall throughput.</w:t>
-      </w:r>
-    </w:p>
-    <w:p>
-      <w:pPr>
-        <w:pStyle w:val="BodyA"/>
-        <w:shd w:val="clear" w:color="auto" w:fill="FFFFFF"/>
-        <w:tabs>
-          <w:tab w:val="left" w:pos="288"/>
-        </w:tabs>
-        <w:spacing w:before="240" w:after="240" w:line="228" w:lineRule="auto"/>
-        <w:jc w:val="both"/>
-        <w:rPr>
-          <w:rStyle w:val="None"/>
-          <w:i/>
-          <w:iCs/>
-        </w:rPr>
-      </w:pPr>
-      <w:r>
-        <w:rPr>
-          <w:rStyle w:val="None"/>
-          <w:i/>
-          <w:iCs/>
-        </w:rPr>
-        <w:t xml:space="preserve">B. Real-Life Applications </w:t>
-      </w:r>
-    </w:p>
-    <w:p>
-      <w:pPr>
-        <w:pStyle w:val="BodyA"/>
-        <w:shd w:val="clear" w:color="auto" w:fill="FFFFFF"/>
-        <w:tabs>
-          <w:tab w:val="left" w:pos="288"/>
-        </w:tabs>
-        <w:spacing w:before="240" w:after="240" w:line="228" w:lineRule="auto"/>
-        <w:jc w:val="both"/>
-        <w:rPr>
-          <w:rStyle w:val="None"/>
-        </w:rPr>
-      </w:pPr>
-      <w:r>
-        <w:rPr>
-          <w:rStyle w:val="None"/>
-        </w:rPr>
-        <w:tab/>
-        <w:t xml:space="preserve"> When considering the benefits of using dynamic approach to allocate bandwidth in the MAC protocol, it is important to consider ways to determine the bandwidth requirement of different devices. Some approaches includes:</w:t>
-      </w:r>
-    </w:p>
-    <w:p>
-      <w:pPr>
-        <w:pStyle w:val="BodyA"/>
+          <w:color w:val="0D0D0D"/>
+          <w:shd w:val="clear" w:color="auto" w:fill="FFFFFF"/>
+        </w:rPr>
+        <w:t>When considering the benefits of using a dynamic approach to allocate bandwidth in the MAC protocol, it is important to consider ways to determine the bandwidth requirements of different devices. Some approaches include:</w:t>
+      </w:r>
+    </w:p>
+    <w:p>
+      <w:pPr>
+        <w:pStyle w:val="ListParagraph"/>
         <w:numPr>
           <w:ilvl w:val="0"/>
           <w:numId w:val="4"/>
         </w:numPr>
-        <w:jc w:val="left"/>
-      </w:pPr>
-      <w:r>
-        <w:rPr>
-          <w:rStyle w:val="None"/>
+      </w:pPr>
+      <w:r>
+        <w:rPr>
+          <w:sz w:val="20"/>
+          <w:szCs w:val="20"/>
         </w:rPr>
         <w:t>Using statistical approach to determine devices bandwidth usage, dynamically allocate bandwidth resources to devices based on device's historical usage in different time period of the day.</w:t>
       </w:r>
       <w:r>
-        <w:rPr>
-          <w:rStyle w:val="None"/>
-        </w:rPr>
         <w:br/>
       </w:r>
     </w:p>
@@ -776,13 +747,7 @@
         <w:rPr>
           <w:rStyle w:val="None"/>
         </w:rPr>
-        <w:t xml:space="preserve">Next this report will discuss </w:t>
-      </w:r>
-      <w:r>
-        <w:rPr>
-          <w:rStyle w:val="None"/>
-        </w:rPr>
-        <w:t xml:space="preserve"> MAC protocols simulation set up and </w:t>
+        <w:t xml:space="preserve">Next this report will discuss  MAC protocols simulation set up and </w:t>
       </w:r>
       <w:r>
         <w:rPr>
@@ -791,6 +756,8 @@
         <w:t xml:space="preserve">Analysis of the results. </w:t>
       </w:r>
     </w:p>
+    <w:bookmarkEnd w:id="2"/>
+    <w:bookmarkEnd w:id="3"/>
     <w:p>
       <w:pPr>
         <w:rPr>
@@ -798,7 +765,6 @@
         </w:rPr>
       </w:pPr>
     </w:p>
-    <w:p/>
     <w:p/>
     <w:p>
       <w:pPr>
@@ -809,7 +775,6 @@
         <w:rPr>
           <w:rStyle w:val="None"/>
         </w:rPr>
-        <w:lastRenderedPageBreak/>
         <w:t xml:space="preserve">II. </w:t>
       </w:r>
       <w:r>
@@ -860,7 +825,23 @@
           <w:szCs w:val="20"/>
           <w:lang w:val="fr-FR"/>
         </w:rPr>
-        <w:t xml:space="preserve">All MAC Protocol simulations uses python simpy simulation Framework. To run each simulation, ensure </w:t>
+        <w:t>All MAC Protocol simulations use</w:t>
+      </w:r>
+      <w:r>
+        <w:rPr>
+          <w:sz w:val="20"/>
+          <w:szCs w:val="20"/>
+          <w:lang w:val="fr-FR"/>
+        </w:rPr>
+        <w:t xml:space="preserve"> the </w:t>
+      </w:r>
+      <w:r>
+        <w:rPr>
+          <w:sz w:val="20"/>
+          <w:szCs w:val="20"/>
+          <w:lang w:val="fr-FR"/>
+        </w:rPr>
+        <w:t xml:space="preserve">python simpy simulation Framework. To run each simulation, ensure </w:t>
       </w:r>
       <w:r>
         <w:rPr>
@@ -877,7 +858,14 @@
           <w:sz w:val="20"/>
           <w:szCs w:val="20"/>
         </w:rPr>
-        <w:t>pip</w:t>
+        <w:t>pip3 install simpy</w:t>
+      </w:r>
+      <w:r>
+        <w:rPr>
+          <w:sz w:val="20"/>
+          <w:szCs w:val="20"/>
+        </w:rPr>
+        <w:t xml:space="preserve">). Then run each python script: </w:t>
       </w:r>
       <w:r>
         <w:rPr>
@@ -886,24 +874,18 @@
           <w:sz w:val="20"/>
           <w:szCs w:val="20"/>
         </w:rPr>
-        <w:t>3</w:t>
-      </w:r>
-      <w:r>
+        <w:t>python3 script_name.python.</w:t>
+      </w:r>
+    </w:p>
+    <w:p>
+      <w:pPr>
         <w:rPr>
           <w:b/>
           <w:bCs/>
           <w:sz w:val="20"/>
           <w:szCs w:val="20"/>
         </w:rPr>
-        <w:t xml:space="preserve"> install simpy</w:t>
-      </w:r>
-      <w:r>
-        <w:rPr>
-          <w:sz w:val="20"/>
-          <w:szCs w:val="20"/>
-        </w:rPr>
-        <w:t xml:space="preserve">). Then run each python script with: </w:t>
-      </w:r>
+      </w:pPr>
       <w:r>
         <w:rPr>
           <w:b/>
@@ -911,113 +893,46 @@
           <w:sz w:val="20"/>
           <w:szCs w:val="20"/>
         </w:rPr>
-        <w:t>python3 script_name.python.</w:t>
-      </w:r>
-    </w:p>
-    <w:p>
-      <w:pPr>
+        <w:tab/>
+      </w:r>
+    </w:p>
+    <w:p>
+      <w:pPr>
+        <w:rPr>
+          <w:sz w:val="20"/>
+          <w:szCs w:val="20"/>
+        </w:rPr>
+      </w:pPr>
+      <w:r>
         <w:rPr>
           <w:b/>
           <w:bCs/>
           <w:sz w:val="20"/>
           <w:szCs w:val="20"/>
         </w:rPr>
-      </w:pPr>
-    </w:p>
-    <w:p>
-      <w:pPr>
+        <w:t>Simulation Conditions and Assumptions</w:t>
+      </w:r>
+      <w:r>
         <w:rPr>
           <w:b/>
           <w:bCs/>
           <w:sz w:val="20"/>
           <w:szCs w:val="20"/>
         </w:rPr>
-      </w:pPr>
-      <w:r>
-        <w:rPr>
-          <w:b/>
-          <w:bCs/>
-          <w:sz w:val="20"/>
-          <w:szCs w:val="20"/>
-        </w:rPr>
-        <w:tab/>
-      </w:r>
-    </w:p>
-    <w:p>
-      <w:pPr>
-        <w:rPr>
-          <w:sz w:val="20"/>
-          <w:szCs w:val="20"/>
-        </w:rPr>
-      </w:pPr>
-      <w:r>
-        <w:rPr>
-          <w:b/>
-          <w:bCs/>
-          <w:sz w:val="20"/>
-          <w:szCs w:val="20"/>
-        </w:rPr>
-        <w:t>Simulation Conditions and Assumptions</w:t>
-      </w:r>
-      <w:r>
-        <w:rPr>
-          <w:b/>
-          <w:bCs/>
-          <w:sz w:val="20"/>
-          <w:szCs w:val="20"/>
-        </w:rPr>
         <w:t xml:space="preserve">: </w:t>
       </w:r>
-      <w:r>
-        <w:rPr>
-          <w:sz w:val="20"/>
-          <w:szCs w:val="20"/>
-        </w:rPr>
-        <w:t>All</w:t>
-      </w:r>
-      <w:r>
-        <w:rPr>
-          <w:sz w:val="20"/>
-          <w:szCs w:val="20"/>
-        </w:rPr>
-        <w:t xml:space="preserve"> simulation</w:t>
-      </w:r>
-      <w:r>
-        <w:rPr>
-          <w:sz w:val="20"/>
-          <w:szCs w:val="20"/>
-        </w:rPr>
-        <w:t xml:space="preserve"> simulates 9 nodes sending data with various load from 1 to 9. Where node 1 has the lowest data load and node 9 has the highest data load. </w:t>
-      </w:r>
-      <w:r>
-        <w:rPr>
-          <w:sz w:val="20"/>
-          <w:szCs w:val="20"/>
-        </w:rPr>
-        <w:t>It is also assumed that the time taking 1 node to send 1 packet under full bandwidth is 2 time unit.</w:t>
-      </w:r>
-      <w:r>
-        <w:rPr>
-          <w:sz w:val="20"/>
-          <w:szCs w:val="20"/>
-        </w:rPr>
-        <w:t xml:space="preserve"> The total bandwidth of the chanel does not change. </w:t>
-      </w:r>
-      <w:r>
-        <w:rPr>
-          <w:sz w:val="20"/>
-          <w:szCs w:val="20"/>
-        </w:rPr>
-        <w:t xml:space="preserve"> </w:t>
-      </w:r>
-      <w:r>
-        <w:rPr>
-          <w:sz w:val="20"/>
-          <w:szCs w:val="20"/>
-        </w:rPr>
-        <w:t xml:space="preserve">All simulation is ran for 1000 time units and their performance metrics are shown in a graph. </w:t>
-      </w:r>
-    </w:p>
+      <w:bookmarkStart w:id="4" w:name="OLE_LINK15"/>
+      <w:bookmarkStart w:id="5" w:name="OLE_LINK16"/>
+      <w:r>
+        <w:rPr>
+          <w:sz w:val="20"/>
+          <w:szCs w:val="20"/>
+        </w:rPr>
+        <w:t>All simulations simulate 9 nodes sending data with various loads from 1 to 9, where node 1 has the lowest data load and node 9 has the highest. It is also assumed that the time taken for 1 node to send 1 packet under full bandwidth is 2 time units. The total bandwidth of the channel does not change. All simulations are run for 1000 time units, and their performance metrics are shown in a graph.</w:t>
+      </w:r>
+    </w:p>
+    <w:bookmarkEnd w:id="4"/>
+    <w:bookmarkEnd w:id="5"/>
     <w:p>
       <w:pPr>
         <w:pStyle w:val="BodyA"/>
@@ -1036,44 +951,26 @@
     <w:p>
       <w:pPr>
         <w:rPr>
-          <w:lang w:val="fr-FR"/>
-        </w:rPr>
-      </w:pPr>
-    </w:p>
-    <w:p>
-      <w:pPr>
-        <w:rPr>
-          <w:rStyle w:val="None"/>
-          <w:i/>
-          <w:iCs/>
-          <w:sz w:val="20"/>
-          <w:szCs w:val="20"/>
-          <w:lang w:val="de-DE"/>
-        </w:rPr>
-      </w:pPr>
-      <w:bookmarkStart w:id="2" w:name="OLE_LINK5"/>
-      <w:bookmarkStart w:id="3" w:name="OLE_LINK6"/>
-      <w:r>
-        <w:rPr>
-          <w:rStyle w:val="None"/>
-          <w:i/>
-          <w:iCs/>
-          <w:sz w:val="20"/>
-          <w:szCs w:val="20"/>
-          <w:lang w:val="de-DE"/>
-        </w:rPr>
-        <w:t xml:space="preserve">A. </w:t>
-      </w:r>
-      <w:r>
-        <w:rPr>
-          <w:rStyle w:val="None"/>
-          <w:i/>
-          <w:iCs/>
-          <w:sz w:val="20"/>
-          <w:szCs w:val="20"/>
-          <w:lang w:val="de-DE"/>
-        </w:rPr>
-        <w:t xml:space="preserve"> </w:t>
+          <w:rStyle w:val="None"/>
+          <w:i/>
+          <w:iCs/>
+          <w:sz w:val="20"/>
+          <w:szCs w:val="20"/>
+          <w:lang w:val="de-DE"/>
+        </w:rPr>
+      </w:pPr>
+      <w:bookmarkStart w:id="6" w:name="OLE_LINK5"/>
+      <w:bookmarkStart w:id="7" w:name="OLE_LINK6"/>
+      <w:r>
+        <w:rPr>
+          <w:rStyle w:val="None"/>
+          <w:i/>
+          <w:iCs/>
+          <w:sz w:val="20"/>
+          <w:szCs w:val="20"/>
+          <w:lang w:val="de-DE"/>
+        </w:rPr>
+        <w:t xml:space="preserve">A.  </w:t>
       </w:r>
       <w:r>
         <w:rPr>
@@ -1120,8 +1017,8 @@
         <w:t>(FDM.py)</w:t>
       </w:r>
     </w:p>
-    <w:bookmarkEnd w:id="2"/>
-    <w:bookmarkEnd w:id="3"/>
+    <w:bookmarkEnd w:id="6"/>
+    <w:bookmarkEnd w:id="7"/>
     <w:p>
       <w:pPr>
         <w:rPr>
@@ -1147,92 +1044,85 @@
           <w:szCs w:val="20"/>
           <w:lang w:val="de-DE"/>
         </w:rPr>
-        <w:t>F</w:t>
-      </w:r>
-      <w:r>
-        <w:rPr>
-          <w:rStyle w:val="None"/>
-          <w:sz w:val="20"/>
-          <w:szCs w:val="20"/>
-          <w:lang w:val="de-DE"/>
-        </w:rPr>
-        <w:t xml:space="preserve">igure 1 shows the number </w:t>
-      </w:r>
-      <w:r>
-        <w:rPr>
-          <w:rStyle w:val="None"/>
-          <w:sz w:val="20"/>
-          <w:szCs w:val="20"/>
-          <w:lang w:val="de-DE"/>
-        </w:rPr>
-        <w:t xml:space="preserve">of frames sent </w:t>
-      </w:r>
-      <w:r>
-        <w:rPr>
-          <w:rStyle w:val="None"/>
-          <w:sz w:val="20"/>
-          <w:szCs w:val="20"/>
-          <w:lang w:val="de-DE"/>
-        </w:rPr>
-        <w:t>by the 9 nodes of various load</w:t>
-      </w:r>
-      <w:r>
-        <w:rPr>
-          <w:rStyle w:val="None"/>
-          <w:sz w:val="20"/>
-          <w:szCs w:val="20"/>
-          <w:lang w:val="de-DE"/>
-        </w:rPr>
-        <w:t xml:space="preserve"> (10 to 90)</w:t>
-      </w:r>
-      <w:r>
-        <w:rPr>
-          <w:rStyle w:val="None"/>
-          <w:sz w:val="20"/>
-          <w:szCs w:val="20"/>
-          <w:lang w:val="de-DE"/>
-        </w:rPr>
-        <w:t xml:space="preserve"> but with same bandwidth. Figure 2 shows the frames sent by the 9 nodes that are allocated with a bandwidth speed proportional to their data load. That is, node with higher data load is assigned to a band with higher bandwidth and vice versa. It is clear that stratified </w:t>
-      </w:r>
-      <w:r>
-        <w:rPr>
-          <w:rStyle w:val="None"/>
-          <w:sz w:val="20"/>
-          <w:szCs w:val="20"/>
-          <w:lang w:val="de-DE"/>
-        </w:rPr>
-        <w:t>bandwidth allocation based on node's data load has a higher overall througput of 0.458 packets/timeunit.</w:t>
-      </w:r>
-    </w:p>
-    <w:p>
-      <w:pPr>
-        <w:rPr>
-          <w:rStyle w:val="None"/>
-          <w:sz w:val="20"/>
-          <w:szCs w:val="20"/>
-          <w:lang w:val="de-DE"/>
-        </w:rPr>
-      </w:pPr>
-    </w:p>
-    <w:p>
-      <w:pPr>
-        <w:rPr>
-          <w:rStyle w:val="None"/>
-          <w:sz w:val="20"/>
-          <w:szCs w:val="20"/>
-          <w:lang w:val="de-DE"/>
-        </w:rPr>
-      </w:pPr>
-    </w:p>
-    <w:p>
+        <w:t>Figure 1</w:t>
+      </w:r>
+      <w:r>
+        <w:rPr>
+          <w:rStyle w:val="None"/>
+          <w:sz w:val="20"/>
+          <w:szCs w:val="20"/>
+          <w:lang w:val="de-DE"/>
+        </w:rPr>
+        <w:t>.1</w:t>
+      </w:r>
+      <w:r>
+        <w:rPr>
+          <w:rStyle w:val="None"/>
+          <w:sz w:val="20"/>
+          <w:szCs w:val="20"/>
+          <w:lang w:val="de-DE"/>
+        </w:rPr>
+        <w:t xml:space="preserve"> shows the number of frames sent by the 9 nodes with various loads (10 to 90), but with the same bandwidth. Figure 2</w:t>
+      </w:r>
+      <w:r>
+        <w:rPr>
+          <w:rStyle w:val="None"/>
+          <w:sz w:val="20"/>
+          <w:szCs w:val="20"/>
+          <w:lang w:val="de-DE"/>
+        </w:rPr>
+        <w:t>.1</w:t>
+      </w:r>
+      <w:r>
+        <w:rPr>
+          <w:rStyle w:val="None"/>
+          <w:sz w:val="20"/>
+          <w:szCs w:val="20"/>
+          <w:lang w:val="de-DE"/>
+        </w:rPr>
+        <w:t xml:space="preserve"> shows the frames sent by the 9 nodes that are allocated bandwidth speeds proportional to their data loads. That is, a node with a higher data load is assigned to a band with higher bandwidth, and vice versa</w:t>
+      </w:r>
+      <w:r>
+        <w:rPr>
+          <w:rStyle w:val="None"/>
+          <w:sz w:val="20"/>
+          <w:szCs w:val="20"/>
+          <w:lang w:val="de-DE"/>
+        </w:rPr>
+        <w:t xml:space="preserve"> (see mechanism in Firugre 1.2 and 2.2)</w:t>
+      </w:r>
+      <w:r>
+        <w:rPr>
+          <w:rStyle w:val="None"/>
+          <w:sz w:val="20"/>
+          <w:szCs w:val="20"/>
+          <w:lang w:val="de-DE"/>
+        </w:rPr>
+        <w:t>. It is clear that stratified bandwidth allocation based on the node's data load results in a higher overall throughput of 0.458 packets/time unit.</w:t>
+      </w:r>
+    </w:p>
+    <w:p>
+      <w:pPr>
+        <w:rPr>
+          <w:rStyle w:val="None"/>
+          <w:sz w:val="20"/>
+          <w:szCs w:val="20"/>
+          <w:lang w:val="de-DE"/>
+        </w:rPr>
+      </w:pPr>
+    </w:p>
+    <w:p>
+      <w:pPr>
+        <w:keepNext/>
+      </w:pPr>
       <w:r>
         <w:rPr>
           <w:noProof/>
         </w:rPr>
         <w:drawing>
-          <wp:inline distT="0" distB="0" distL="0" distR="0" wp14:anchorId="7C5F3EC4" wp14:editId="2D3902A6">
-            <wp:extent cx="4127157" cy="2425587"/>
-            <wp:effectExtent l="0" t="0" r="635" b="635"/>
+          <wp:inline distT="0" distB="0" distL="0" distR="0" wp14:anchorId="7C5F3EC4" wp14:editId="0CFFC69E">
+            <wp:extent cx="3736800" cy="2425065"/>
+            <wp:effectExtent l="0" t="0" r="0" b="635"/>
             <wp:docPr id="2" name="Picture 2" descr="A graph with colorful lines&#10;&#10;Description automatically generated"/>
             <wp:cNvGraphicFramePr>
               <a:graphicFrameLocks xmlns:a="http://schemas.openxmlformats.org/drawingml/2006/main" noChangeAspect="1"/>
@@ -1259,7 +1149,7 @@
                   <pic:spPr>
                     <a:xfrm>
                       <a:off x="0" y="0"/>
-                      <a:ext cx="4265261" cy="2506752"/>
+                      <a:ext cx="3876490" cy="2515720"/>
                     </a:xfrm>
                     <a:prstGeom prst="rect">
                       <a:avLst/>
@@ -1271,62 +1161,15 @@
           </wp:inline>
         </w:drawing>
       </w:r>
-    </w:p>
-    <w:p>
-      <w:pPr>
-        <w:keepNext/>
-      </w:pPr>
-    </w:p>
-    <w:p>
-      <w:pPr>
-        <w:pStyle w:val="Caption"/>
-      </w:pPr>
-      <w:r>
-        <w:t xml:space="preserve">Figure </w:t>
-      </w:r>
-      <w:fldSimple w:instr=" SEQ Figure \* ARABIC ">
-        <w:r>
-          <w:rPr>
-            <w:noProof/>
-          </w:rPr>
-          <w:t>1</w:t>
-        </w:r>
-      </w:fldSimple>
-      <w:r>
-        <w:t>. FDMA with</w:t>
-      </w:r>
-      <w:r>
-        <w:t xml:space="preserve"> Uniform</w:t>
-      </w:r>
-      <w:r>
-        <w:t xml:space="preserve"> </w:t>
-      </w:r>
-      <w:r>
-        <w:t>b</w:t>
-      </w:r>
-      <w:r>
-        <w:t xml:space="preserve">andwidth </w:t>
-      </w:r>
-      <w:r>
-        <w:t>a</w:t>
-      </w:r>
-      <w:r>
-        <w:t>llocation</w:t>
-      </w:r>
-    </w:p>
-    <w:p>
-      <w:pPr>
-        <w:keepNext/>
-      </w:pPr>
       <w:r>
         <w:rPr>
           <w:noProof/>
         </w:rPr>
         <w:drawing>
-          <wp:inline distT="0" distB="0" distL="0" distR="0" wp14:anchorId="5993BC83" wp14:editId="74E97BBF">
-            <wp:extent cx="4843849" cy="2317388"/>
-            <wp:effectExtent l="0" t="0" r="0" b="0"/>
-            <wp:docPr id="1" name="Picture 1" descr="A graph of different colored lines&#10;&#10;Description automatically generated"/>
+          <wp:inline distT="0" distB="0" distL="0" distR="0" wp14:anchorId="71457657" wp14:editId="65EF59FE">
+            <wp:extent cx="1944000" cy="1660500"/>
+            <wp:effectExtent l="0" t="0" r="0" b="3810"/>
+            <wp:docPr id="12" name="Picture 12" descr="A table with arrows and numbers&#10;&#10;Description automatically generated with medium confidence"/>
             <wp:cNvGraphicFramePr>
               <a:graphicFrameLocks xmlns:a="http://schemas.openxmlformats.org/drawingml/2006/main" noChangeAspect="1"/>
             </wp:cNvGraphicFramePr>
@@ -1334,7 +1177,7 @@
               <a:graphicData uri="http://schemas.openxmlformats.org/drawingml/2006/picture">
                 <pic:pic xmlns:pic="http://schemas.openxmlformats.org/drawingml/2006/picture">
                   <pic:nvPicPr>
-                    <pic:cNvPr id="1" name="Picture 1" descr="A graph of different colored lines&#10;&#10;Description automatically generated"/>
+                    <pic:cNvPr id="12" name="Picture 12" descr="A table with arrows and numbers&#10;&#10;Description automatically generated with medium confidence"/>
                     <pic:cNvPicPr/>
                   </pic:nvPicPr>
                   <pic:blipFill>
@@ -1352,7 +1195,7 @@
                   <pic:spPr>
                     <a:xfrm>
                       <a:off x="0" y="0"/>
-                      <a:ext cx="4868042" cy="2328962"/>
+                      <a:ext cx="1966348" cy="1679589"/>
                     </a:xfrm>
                     <a:prstGeom prst="rect">
                       <a:avLst/>
@@ -1370,19 +1213,266 @@
         <w:pStyle w:val="Caption"/>
       </w:pPr>
       <w:r>
+        <w:tab/>
+      </w:r>
+      <w:r>
+        <w:tab/>
+      </w:r>
+      <w:r>
+        <w:tab/>
+      </w:r>
+      <w:r>
+        <w:tab/>
+      </w:r>
+      <w:r>
+        <w:tab/>
+      </w:r>
+      <w:r>
+        <w:tab/>
+      </w:r>
+      <w:r>
+        <w:tab/>
+      </w:r>
+      <w:r>
+        <w:tab/>
+      </w:r>
+      <w:r>
+        <w:rPr>
+          <w:sz w:val="16"/>
+          <w:szCs w:val="16"/>
+        </w:rPr>
         <w:t xml:space="preserve">Figure </w:t>
       </w:r>
-      <w:fldSimple w:instr=" SEQ Figure \* ARABIC ">
-        <w:r>
-          <w:rPr>
-            <w:noProof/>
-          </w:rPr>
-          <w:t>2</w:t>
-        </w:r>
-      </w:fldSimple>
+      <w:r>
+        <w:rPr>
+          <w:sz w:val="16"/>
+          <w:szCs w:val="16"/>
+        </w:rPr>
+        <w:fldChar w:fldCharType="begin"/>
+      </w:r>
+      <w:r>
+        <w:rPr>
+          <w:sz w:val="16"/>
+          <w:szCs w:val="16"/>
+        </w:rPr>
+        <w:instrText xml:space="preserve"> SEQ Figure \* ARABIC </w:instrText>
+      </w:r>
+      <w:r>
+        <w:rPr>
+          <w:sz w:val="16"/>
+          <w:szCs w:val="16"/>
+        </w:rPr>
+        <w:fldChar w:fldCharType="separate"/>
+      </w:r>
+      <w:r>
+        <w:rPr>
+          <w:noProof/>
+          <w:sz w:val="16"/>
+          <w:szCs w:val="16"/>
+        </w:rPr>
+        <w:t>1</w:t>
+      </w:r>
+      <w:r>
+        <w:rPr>
+          <w:sz w:val="16"/>
+          <w:szCs w:val="16"/>
+        </w:rPr>
+        <w:fldChar w:fldCharType="end"/>
+      </w:r>
+      <w:r>
+        <w:rPr>
+          <w:sz w:val="16"/>
+          <w:szCs w:val="16"/>
+        </w:rPr>
+        <w:t>.2 FDMA with uniform bandwidth</w:t>
+      </w:r>
+      <w:r>
+        <w:rPr>
+          <w:sz w:val="16"/>
+          <w:szCs w:val="16"/>
+        </w:rPr>
+        <w:t xml:space="preserve"> mechanism.</w:t>
+      </w:r>
+    </w:p>
+    <w:p>
+      <w:pPr>
+        <w:pStyle w:val="Caption"/>
+      </w:pPr>
+      <w:r>
+        <w:t xml:space="preserve">Figure </w:t>
+      </w:r>
+      <w:r>
+        <w:t>1.1</w:t>
+      </w:r>
+      <w:r>
+        <w:t>. FDMA with</w:t>
+      </w:r>
+      <w:r>
+        <w:t xml:space="preserve"> Uniform</w:t>
+      </w:r>
+      <w:r>
+        <w:t xml:space="preserve"> </w:t>
+      </w:r>
+      <w:r>
+        <w:t>b</w:t>
+      </w:r>
+      <w:r>
+        <w:t xml:space="preserve">andwidth </w:t>
+      </w:r>
+      <w:r>
+        <w:t>a</w:t>
+      </w:r>
+      <w:r>
+        <w:t>llocation</w:t>
+      </w:r>
+    </w:p>
+    <w:p>
+      <w:pPr>
+        <w:keepNext/>
+      </w:pPr>
+      <w:r>
+        <w:rPr>
+          <w:noProof/>
+        </w:rPr>
+        <w:drawing>
+          <wp:inline distT="0" distB="0" distL="0" distR="0" wp14:anchorId="5993BC83" wp14:editId="3B442D5E">
+            <wp:extent cx="3477600" cy="2316452"/>
+            <wp:effectExtent l="0" t="0" r="2540" b="0"/>
+            <wp:docPr id="1" name="Picture 1" descr="A graph of different colored lines&#10;&#10;Description automatically generated"/>
+            <wp:cNvGraphicFramePr>
+              <a:graphicFrameLocks xmlns:a="http://schemas.openxmlformats.org/drawingml/2006/main" noChangeAspect="1"/>
+            </wp:cNvGraphicFramePr>
+            <a:graphic xmlns:a="http://schemas.openxmlformats.org/drawingml/2006/main">
+              <a:graphicData uri="http://schemas.openxmlformats.org/drawingml/2006/picture">
+                <pic:pic xmlns:pic="http://schemas.openxmlformats.org/drawingml/2006/picture">
+                  <pic:nvPicPr>
+                    <pic:cNvPr id="1" name="Picture 1" descr="A graph of different colored lines&#10;&#10;Description automatically generated"/>
+                    <pic:cNvPicPr/>
+                  </pic:nvPicPr>
+                  <pic:blipFill>
+                    <a:blip r:embed="rId9" cstate="print">
+                      <a:extLst>
+                        <a:ext uri="{28A0092B-C50C-407E-A947-70E740481C1C}">
+                          <a14:useLocalDpi xmlns:a14="http://schemas.microsoft.com/office/drawing/2010/main" val="0"/>
+                        </a:ext>
+                      </a:extLst>
+                    </a:blip>
+                    <a:stretch>
+                      <a:fillRect/>
+                    </a:stretch>
+                  </pic:blipFill>
+                  <pic:spPr>
+                    <a:xfrm>
+                      <a:off x="0" y="0"/>
+                      <a:ext cx="3537355" cy="2356255"/>
+                    </a:xfrm>
+                    <a:prstGeom prst="rect">
+                      <a:avLst/>
+                    </a:prstGeom>
+                  </pic:spPr>
+                </pic:pic>
+              </a:graphicData>
+            </a:graphic>
+          </wp:inline>
+        </w:drawing>
+      </w:r>
+      <w:r>
+        <w:rPr>
+          <w:noProof/>
+        </w:rPr>
+        <w:drawing>
+          <wp:inline distT="0" distB="0" distL="0" distR="0" wp14:anchorId="6357F5BC" wp14:editId="70CCD814">
+            <wp:extent cx="2296488" cy="1749600"/>
+            <wp:effectExtent l="0" t="0" r="2540" b="3175"/>
+            <wp:docPr id="14" name="Picture 14" descr="A diagram of a band&#10;&#10;Description automatically generated"/>
+            <wp:cNvGraphicFramePr>
+              <a:graphicFrameLocks xmlns:a="http://schemas.openxmlformats.org/drawingml/2006/main" noChangeAspect="1"/>
+            </wp:cNvGraphicFramePr>
+            <a:graphic xmlns:a="http://schemas.openxmlformats.org/drawingml/2006/main">
+              <a:graphicData uri="http://schemas.openxmlformats.org/drawingml/2006/picture">
+                <pic:pic xmlns:pic="http://schemas.openxmlformats.org/drawingml/2006/picture">
+                  <pic:nvPicPr>
+                    <pic:cNvPr id="14" name="Picture 14" descr="A diagram of a band&#10;&#10;Description automatically generated"/>
+                    <pic:cNvPicPr/>
+                  </pic:nvPicPr>
+                  <pic:blipFill>
+                    <a:blip r:embed="rId10" cstate="print">
+                      <a:extLst>
+                        <a:ext uri="{28A0092B-C50C-407E-A947-70E740481C1C}">
+                          <a14:useLocalDpi xmlns:a14="http://schemas.microsoft.com/office/drawing/2010/main" val="0"/>
+                        </a:ext>
+                      </a:extLst>
+                    </a:blip>
+                    <a:stretch>
+                      <a:fillRect/>
+                    </a:stretch>
+                  </pic:blipFill>
+                  <pic:spPr>
+                    <a:xfrm>
+                      <a:off x="0" y="0"/>
+                      <a:ext cx="2306704" cy="1757384"/>
+                    </a:xfrm>
+                    <a:prstGeom prst="rect">
+                      <a:avLst/>
+                    </a:prstGeom>
+                  </pic:spPr>
+                </pic:pic>
+              </a:graphicData>
+            </a:graphic>
+          </wp:inline>
+        </w:drawing>
+      </w:r>
+    </w:p>
+    <w:p>
+      <w:pPr>
+        <w:pStyle w:val="Caption"/>
+      </w:pPr>
+      <w:r>
+        <w:t xml:space="preserve">Figure </w:t>
+      </w:r>
+      <w:r>
+        <w:fldChar w:fldCharType="begin"/>
+      </w:r>
+      <w:r>
+        <w:instrText xml:space="preserve"> SEQ Figure \* ARABIC </w:instrText>
+      </w:r>
+      <w:r>
+        <w:fldChar w:fldCharType="separate"/>
+      </w:r>
+      <w:r>
+        <w:rPr>
+          <w:noProof/>
+        </w:rPr>
+        <w:t>2</w:t>
+      </w:r>
+      <w:r>
+        <w:rPr>
+          <w:noProof/>
+        </w:rPr>
+        <w:fldChar w:fldCharType="end"/>
+      </w:r>
+      <w:r>
+        <w:rPr>
+          <w:noProof/>
+        </w:rPr>
+        <w:t>.1</w:t>
+      </w:r>
       <w:r>
         <w:t>. FDMA with  Stratified bandwidth allocation.</w:t>
       </w:r>
+      <w:r>
+        <w:tab/>
+      </w:r>
+      <w:r>
+        <w:tab/>
+      </w:r>
+      <w:r>
+        <w:rPr>
+          <w:sz w:val="16"/>
+          <w:szCs w:val="16"/>
+        </w:rPr>
+        <w:t>Figure 2.2 FDMA with stratified bandwith mechanism.</w:t>
+      </w:r>
     </w:p>
     <w:p/>
     <w:p>
@@ -1396,8 +1486,8 @@
           <w:lang w:val="de-DE"/>
         </w:rPr>
       </w:pPr>
-      <w:bookmarkStart w:id="4" w:name="OLE_LINK7"/>
-      <w:bookmarkStart w:id="5" w:name="OLE_LINK8"/>
+      <w:bookmarkStart w:id="8" w:name="OLE_LINK7"/>
+      <w:bookmarkStart w:id="9" w:name="OLE_LINK8"/>
       <w:r>
         <w:rPr>
           <w:rStyle w:val="None"/>
@@ -1443,25 +1533,37 @@
         <w:t>intergrating TDMA into different bands.(TDM.py, FDM_TDM.py)</w:t>
       </w:r>
     </w:p>
-    <w:bookmarkEnd w:id="4"/>
-    <w:bookmarkEnd w:id="5"/>
-    <w:p>
-      <w:pPr>
-        <w:rPr>
-          <w:rStyle w:val="None"/>
-          <w:i/>
-          <w:iCs/>
-          <w:sz w:val="20"/>
-          <w:szCs w:val="20"/>
-          <w:lang w:val="de-DE"/>
-        </w:rPr>
-      </w:pPr>
-    </w:p>
-    <w:p>
-      <w:pPr>
-        <w:jc w:val="both"/>
-        <w:rPr>
-          <w:rStyle w:val="None"/>
+    <w:bookmarkEnd w:id="8"/>
+    <w:bookmarkEnd w:id="9"/>
+    <w:p>
+      <w:pPr>
+        <w:rPr>
+          <w:rStyle w:val="None"/>
+          <w:i/>
+          <w:iCs/>
+          <w:sz w:val="20"/>
+          <w:szCs w:val="20"/>
+          <w:lang w:val="de-DE"/>
+        </w:rPr>
+      </w:pPr>
+      <w:r>
+        <w:rPr>
+          <w:rStyle w:val="None"/>
+          <w:i/>
+          <w:iCs/>
+          <w:sz w:val="20"/>
+          <w:szCs w:val="20"/>
+          <w:lang w:val="de-DE"/>
+        </w:rPr>
+        <w:tab/>
+      </w:r>
+    </w:p>
+    <w:p>
+      <w:pPr>
+        <w:rPr>
+          <w:rStyle w:val="None"/>
+          <w:i/>
+          <w:iCs/>
           <w:sz w:val="20"/>
           <w:szCs w:val="20"/>
           <w:lang w:val="de-DE"/>
@@ -1483,107 +1585,125 @@
           <w:szCs w:val="20"/>
           <w:lang w:val="de-DE"/>
         </w:rPr>
-        <w:t xml:space="preserve">Figure 3 shows the packets sent  by using TDM. All 9 nodes share the same bandwidth in a single channel, which results in an overall throuput of 0.193 packets/ time unit and 193 packets sent. Then the 9 nodes are dividied into 3 groups: low data load (10,20,30), medium data load(40,50,60), high data load(70,80,90) and put into 3 bands with low, medium and high bandwidth speed. Figure </w:t>
-      </w:r>
-      <w:r>
-        <w:rPr>
-          <w:rStyle w:val="None"/>
-          <w:sz w:val="20"/>
-          <w:szCs w:val="20"/>
-          <w:lang w:val="de-DE"/>
-        </w:rPr>
-        <w:t>4.1</w:t>
-      </w:r>
-      <w:r>
-        <w:rPr>
-          <w:rStyle w:val="None"/>
-          <w:sz w:val="20"/>
-          <w:szCs w:val="20"/>
-          <w:lang w:val="de-DE"/>
-        </w:rPr>
-        <w:t xml:space="preserve"> shows this approach increase</w:t>
-      </w:r>
-      <w:r>
-        <w:rPr>
-          <w:rStyle w:val="None"/>
-          <w:sz w:val="20"/>
-          <w:szCs w:val="20"/>
-          <w:lang w:val="de-DE"/>
-        </w:rPr>
-        <w:t xml:space="preserve">s the throughput by around 39%, from 0.193 packets/time unit to 0.268 packets/time unit. Figire 4.1, 4.2 and 4.3 shows the packets sent by each band, with increasing throughput from band 1 to band 3. This is expected since band 1 has lowest bandwidth and nodes with lower data load and vice versa. </w:t>
-      </w:r>
-    </w:p>
-    <w:p>
-      <w:pPr>
-        <w:rPr>
-          <w:rStyle w:val="None"/>
-          <w:i/>
-          <w:iCs/>
-          <w:sz w:val="20"/>
-          <w:szCs w:val="20"/>
-          <w:lang w:val="de-DE"/>
-        </w:rPr>
-      </w:pPr>
-    </w:p>
-    <w:p>
-      <w:pPr>
-        <w:rPr>
-          <w:rStyle w:val="None"/>
-          <w:i/>
-          <w:iCs/>
-          <w:sz w:val="20"/>
-          <w:szCs w:val="20"/>
-          <w:lang w:val="de-DE"/>
-        </w:rPr>
-      </w:pPr>
-    </w:p>
-    <w:p>
-      <w:pPr>
-        <w:rPr>
-          <w:rStyle w:val="None"/>
-          <w:i/>
-          <w:iCs/>
-          <w:sz w:val="20"/>
-          <w:szCs w:val="20"/>
-          <w:lang w:val="de-DE"/>
-        </w:rPr>
-      </w:pPr>
-    </w:p>
-    <w:p>
-      <w:pPr>
-        <w:rPr>
-          <w:rStyle w:val="None"/>
-          <w:i/>
-          <w:iCs/>
-          <w:sz w:val="20"/>
-          <w:szCs w:val="20"/>
-          <w:lang w:val="de-DE"/>
-        </w:rPr>
-      </w:pPr>
-    </w:p>
-    <w:p>
-      <w:pPr>
-        <w:rPr>
-          <w:rStyle w:val="None"/>
-          <w:i/>
-          <w:iCs/>
-          <w:sz w:val="20"/>
-          <w:szCs w:val="20"/>
-          <w:lang w:val="de-DE"/>
-        </w:rPr>
-      </w:pPr>
-    </w:p>
-    <w:p>
-      <w:pPr>
-        <w:rPr>
-          <w:rStyle w:val="None"/>
-          <w:i/>
-          <w:iCs/>
-          <w:sz w:val="20"/>
-          <w:szCs w:val="20"/>
-          <w:lang w:val="de-DE"/>
-        </w:rPr>
-      </w:pPr>
+        <w:t>Figure 3</w:t>
+      </w:r>
+      <w:r>
+        <w:rPr>
+          <w:rStyle w:val="None"/>
+          <w:sz w:val="20"/>
+          <w:szCs w:val="20"/>
+          <w:lang w:val="de-DE"/>
+        </w:rPr>
+        <w:t>.1</w:t>
+      </w:r>
+      <w:r>
+        <w:rPr>
+          <w:rStyle w:val="None"/>
+          <w:sz w:val="20"/>
+          <w:szCs w:val="20"/>
+          <w:lang w:val="de-DE"/>
+        </w:rPr>
+        <w:t xml:space="preserve"> shows the packets sent by using TDM. All 9 nodes share the same bandwidth in a single channel, resulting in an overall throughput of 0.193 packets/time unit and 193 packets sent</w:t>
+      </w:r>
+      <w:r>
+        <w:rPr>
+          <w:rStyle w:val="None"/>
+          <w:sz w:val="20"/>
+          <w:szCs w:val="20"/>
+          <w:lang w:val="de-DE"/>
+        </w:rPr>
+        <w:t xml:space="preserve"> (see mechanism in figure 3.2)</w:t>
+      </w:r>
+      <w:r>
+        <w:rPr>
+          <w:rStyle w:val="None"/>
+          <w:sz w:val="20"/>
+          <w:szCs w:val="20"/>
+          <w:lang w:val="de-DE"/>
+        </w:rPr>
+        <w:t>. Then, the 9 nodes are divided into 3 groups based on data load: low (10,20,30), medium (40,50,60), and high (70,80,90), and placed into 3 bands with low, medium, and high bandwidth speeds, respectively</w:t>
+      </w:r>
+      <w:r>
+        <w:rPr>
+          <w:rStyle w:val="None"/>
+          <w:sz w:val="20"/>
+          <w:szCs w:val="20"/>
+          <w:lang w:val="de-DE"/>
+        </w:rPr>
+        <w:t xml:space="preserve"> (see mechnism in figure 4.5)</w:t>
+      </w:r>
+      <w:r>
+        <w:rPr>
+          <w:rStyle w:val="None"/>
+          <w:sz w:val="20"/>
+          <w:szCs w:val="20"/>
+          <w:lang w:val="de-DE"/>
+        </w:rPr>
+        <w:t>. Figure 4.1 shows that this approach increases the throughput by around 39%, from 0.193 packets/time unit to 0.268 packets/time unit. Figures 4.</w:t>
+      </w:r>
+      <w:r>
+        <w:rPr>
+          <w:rStyle w:val="None"/>
+          <w:sz w:val="20"/>
+          <w:szCs w:val="20"/>
+          <w:lang w:val="de-DE"/>
+        </w:rPr>
+        <w:t>2</w:t>
+      </w:r>
+      <w:r>
+        <w:rPr>
+          <w:rStyle w:val="None"/>
+          <w:sz w:val="20"/>
+          <w:szCs w:val="20"/>
+          <w:lang w:val="de-DE"/>
+        </w:rPr>
+        <w:t>, 4.</w:t>
+      </w:r>
+      <w:r>
+        <w:rPr>
+          <w:rStyle w:val="None"/>
+          <w:sz w:val="20"/>
+          <w:szCs w:val="20"/>
+          <w:lang w:val="de-DE"/>
+        </w:rPr>
+        <w:t>3</w:t>
+      </w:r>
+      <w:r>
+        <w:rPr>
+          <w:rStyle w:val="None"/>
+          <w:sz w:val="20"/>
+          <w:szCs w:val="20"/>
+          <w:lang w:val="de-DE"/>
+        </w:rPr>
+        <w:t>, and 4.</w:t>
+      </w:r>
+      <w:r>
+        <w:rPr>
+          <w:rStyle w:val="None"/>
+          <w:sz w:val="20"/>
+          <w:szCs w:val="20"/>
+          <w:lang w:val="de-DE"/>
+        </w:rPr>
+        <w:t>4</w:t>
+      </w:r>
+      <w:r>
+        <w:rPr>
+          <w:rStyle w:val="None"/>
+          <w:sz w:val="20"/>
+          <w:szCs w:val="20"/>
+          <w:lang w:val="de-DE"/>
+        </w:rPr>
+        <w:t xml:space="preserve"> show the packets sent by each band, with increasing throughput from band 1 to band 3. This is expected since band 1 has the lowest bandwidth and nodes with lower data load</w:t>
+      </w:r>
+      <w:r>
+        <w:rPr>
+          <w:rStyle w:val="None"/>
+          <w:sz w:val="20"/>
+          <w:szCs w:val="20"/>
+          <w:lang w:val="de-DE"/>
+        </w:rPr>
+        <w:t>, while band 3 has the highest bandwidth and nodes with high data load.</w:t>
+      </w:r>
     </w:p>
     <w:p>
       <w:pPr>
@@ -1645,7 +1765,7 @@
                     <pic:cNvPicPr/>
                   </pic:nvPicPr>
                   <pic:blipFill>
-                    <a:blip r:embed="rId9" cstate="print">
+                    <a:blip r:embed="rId11" cstate="print">
                       <a:extLst>
                         <a:ext uri="{28A0092B-C50C-407E-A947-70E740481C1C}">
                           <a14:useLocalDpi xmlns:a14="http://schemas.microsoft.com/office/drawing/2010/main" val="0"/>
@@ -1680,35 +1800,52 @@
       <w:r>
         <w:t xml:space="preserve">Figure </w:t>
       </w:r>
-      <w:fldSimple w:instr=" SEQ Figure \* ARABIC ">
-        <w:r>
-          <w:rPr>
-            <w:noProof/>
-          </w:rPr>
-          <w:t>3</w:t>
-        </w:r>
-      </w:fldSimple>
+      <w:r>
+        <w:fldChar w:fldCharType="begin"/>
+      </w:r>
+      <w:r>
+        <w:instrText xml:space="preserve"> SEQ Figure \* ARABIC </w:instrText>
+      </w:r>
+      <w:r>
+        <w:fldChar w:fldCharType="separate"/>
+      </w:r>
+      <w:r>
+        <w:rPr>
+          <w:noProof/>
+        </w:rPr>
+        <w:t>3</w:t>
+      </w:r>
+      <w:r>
+        <w:rPr>
+          <w:noProof/>
+        </w:rPr>
+        <w:fldChar w:fldCharType="end"/>
+      </w:r>
+      <w:r>
+        <w:rPr>
+          <w:noProof/>
+        </w:rPr>
+        <w:t>.1</w:t>
+      </w:r>
       <w:r>
         <w:t>. Regular TDMA</w:t>
       </w:r>
     </w:p>
+    <w:p/>
     <w:p>
       <w:pPr>
         <w:pStyle w:val="Caption"/>
         <w:keepNext/>
       </w:pPr>
       <w:r>
-        <w:t>.</w:t>
-      </w:r>
-      <w:r>
         <w:rPr>
           <w:noProof/>
         </w:rPr>
         <w:drawing>
-          <wp:inline distT="0" distB="0" distL="0" distR="0" wp14:anchorId="12AB403B" wp14:editId="2518C4DF">
-            <wp:extent cx="4562644" cy="2321781"/>
-            <wp:effectExtent l="0" t="0" r="0" b="2540"/>
-            <wp:docPr id="4" name="Picture 4" descr="A graph of a number of data&#10;&#10;Description automatically generated with medium confidence"/>
+          <wp:inline distT="0" distB="0" distL="0" distR="0" wp14:anchorId="5524CA63" wp14:editId="510B8E9C">
+            <wp:extent cx="2808000" cy="859499"/>
+            <wp:effectExtent l="0" t="0" r="0" b="4445"/>
+            <wp:docPr id="16" name="Picture 16" descr="A table with numbers and text&#10;&#10;Description automatically generated with medium confidence"/>
             <wp:cNvGraphicFramePr>
               <a:graphicFrameLocks xmlns:a="http://schemas.openxmlformats.org/drawingml/2006/main" noChangeAspect="1"/>
             </wp:cNvGraphicFramePr>
@@ -1716,11 +1853,11 @@
               <a:graphicData uri="http://schemas.openxmlformats.org/drawingml/2006/picture">
                 <pic:pic xmlns:pic="http://schemas.openxmlformats.org/drawingml/2006/picture">
                   <pic:nvPicPr>
-                    <pic:cNvPr id="4" name="Picture 4" descr="A graph of a number of data&#10;&#10;Description automatically generated with medium confidence"/>
+                    <pic:cNvPr id="16" name="Picture 16" descr="A table with numbers and text&#10;&#10;Description automatically generated with medium confidence"/>
                     <pic:cNvPicPr/>
                   </pic:nvPicPr>
                   <pic:blipFill>
-                    <a:blip r:embed="rId10" cstate="print">
+                    <a:blip r:embed="rId12" cstate="print">
                       <a:extLst>
                         <a:ext uri="{28A0092B-C50C-407E-A947-70E740481C1C}">
                           <a14:useLocalDpi xmlns:a14="http://schemas.microsoft.com/office/drawing/2010/main" val="0"/>
@@ -1734,7 +1871,7 @@
                   <pic:spPr>
                     <a:xfrm>
                       <a:off x="0" y="0"/>
-                      <a:ext cx="4614676" cy="2348259"/>
+                      <a:ext cx="2838650" cy="868881"/>
                     </a:xfrm>
                     <a:prstGeom prst="rect">
                       <a:avLst/>
@@ -1750,37 +1887,200 @@
     <w:p>
       <w:pPr>
         <w:pStyle w:val="Caption"/>
+        <w:keepNext/>
       </w:pPr>
       <w:r>
         <w:t xml:space="preserve">Figure </w:t>
       </w:r>
-      <w:fldSimple w:instr=" SEQ Figure \* ARABIC ">
-        <w:r>
-          <w:rPr>
-            <w:noProof/>
-          </w:rPr>
-          <w:t>4</w:t>
-        </w:r>
-      </w:fldSimple>
-      <w:r>
-        <w:t>.1</w:t>
-      </w:r>
-      <w:r>
-        <w:t>. FDMA+TDMA</w:t>
-      </w:r>
-      <w:r>
-        <w:t>. All 3 bands.</w:t>
-      </w:r>
-    </w:p>
-    <w:p>
-      <w:pPr>
+      <w:r>
+        <w:fldChar w:fldCharType="begin"/>
+      </w:r>
+      <w:r>
+        <w:instrText xml:space="preserve"> SEQ Figure \* ARABIC </w:instrText>
+      </w:r>
+      <w:r>
+        <w:fldChar w:fldCharType="separate"/>
+      </w:r>
+      <w:r>
+        <w:rPr>
+          <w:noProof/>
+        </w:rPr>
+        <w:t>3</w:t>
+      </w:r>
+      <w:r>
+        <w:rPr>
+          <w:noProof/>
+        </w:rPr>
+        <w:fldChar w:fldCharType="end"/>
+      </w:r>
+      <w:r>
+        <w:rPr>
+          <w:noProof/>
+        </w:rPr>
+        <w:t>.</w:t>
+      </w:r>
+      <w:r>
+        <w:rPr>
+          <w:noProof/>
+        </w:rPr>
+        <w:t>2</w:t>
+      </w:r>
+      <w:r>
+        <w:t>. Regular TDMA</w:t>
+      </w:r>
+      <w:r>
+        <w:t xml:space="preserve"> Mechnism </w:t>
+      </w:r>
+    </w:p>
+    <w:p>
+      <w:r>
+        <w:rPr>
+          <w:noProof/>
+        </w:rPr>
+        <w:drawing>
+          <wp:inline distT="0" distB="0" distL="0" distR="0" wp14:anchorId="61638976" wp14:editId="40AD4B11">
+            <wp:extent cx="3880800" cy="1974813"/>
+            <wp:effectExtent l="0" t="0" r="0" b="0"/>
+            <wp:docPr id="4" name="Picture 4" descr="A graph of a number of data&#10;&#10;Description automatically generated with medium confidence"/>
+            <wp:cNvGraphicFramePr>
+              <a:graphicFrameLocks xmlns:a="http://schemas.openxmlformats.org/drawingml/2006/main" noChangeAspect="1"/>
+            </wp:cNvGraphicFramePr>
+            <a:graphic xmlns:a="http://schemas.openxmlformats.org/drawingml/2006/main">
+              <a:graphicData uri="http://schemas.openxmlformats.org/drawingml/2006/picture">
+                <pic:pic xmlns:pic="http://schemas.openxmlformats.org/drawingml/2006/picture">
+                  <pic:nvPicPr>
+                    <pic:cNvPr id="4" name="Picture 4" descr="A graph of a number of data&#10;&#10;Description automatically generated with medium confidence"/>
+                    <pic:cNvPicPr/>
+                  </pic:nvPicPr>
+                  <pic:blipFill>
+                    <a:blip r:embed="rId13" cstate="print">
+                      <a:extLst>
+                        <a:ext uri="{28A0092B-C50C-407E-A947-70E740481C1C}">
+                          <a14:useLocalDpi xmlns:a14="http://schemas.microsoft.com/office/drawing/2010/main" val="0"/>
+                        </a:ext>
+                      </a:extLst>
+                    </a:blip>
+                    <a:stretch>
+                      <a:fillRect/>
+                    </a:stretch>
+                  </pic:blipFill>
+                  <pic:spPr>
+                    <a:xfrm>
+                      <a:off x="0" y="0"/>
+                      <a:ext cx="3954751" cy="2012444"/>
+                    </a:xfrm>
+                    <a:prstGeom prst="rect">
+                      <a:avLst/>
+                    </a:prstGeom>
+                  </pic:spPr>
+                </pic:pic>
+              </a:graphicData>
+            </a:graphic>
+          </wp:inline>
+        </w:drawing>
+      </w:r>
+    </w:p>
+    <w:p>
+      <w:pPr>
+        <w:rPr>
+          <w:i/>
+          <w:iCs/>
+          <w:color w:val="44546A" w:themeColor="text2"/>
+          <w:sz w:val="18"/>
+          <w:szCs w:val="18"/>
+        </w:rPr>
+      </w:pPr>
+      <w:r>
+        <w:rPr>
+          <w:i/>
+          <w:iCs/>
+          <w:color w:val="44546A" w:themeColor="text2"/>
+          <w:sz w:val="18"/>
+          <w:szCs w:val="18"/>
+        </w:rPr>
+        <w:t xml:space="preserve">Figure </w:t>
+      </w:r>
+      <w:r>
+        <w:rPr>
+          <w:i/>
+          <w:iCs/>
+          <w:color w:val="44546A" w:themeColor="text2"/>
+          <w:sz w:val="18"/>
+          <w:szCs w:val="18"/>
+        </w:rPr>
+        <w:fldChar w:fldCharType="begin"/>
+      </w:r>
+      <w:r>
+        <w:rPr>
+          <w:i/>
+          <w:iCs/>
+          <w:color w:val="44546A" w:themeColor="text2"/>
+          <w:sz w:val="18"/>
+          <w:szCs w:val="18"/>
+        </w:rPr>
+        <w:instrText xml:space="preserve"> SEQ Figure \* ARABIC </w:instrText>
+      </w:r>
+      <w:r>
+        <w:rPr>
+          <w:i/>
+          <w:iCs/>
+          <w:color w:val="44546A" w:themeColor="text2"/>
+          <w:sz w:val="18"/>
+          <w:szCs w:val="18"/>
+        </w:rPr>
+        <w:fldChar w:fldCharType="separate"/>
+      </w:r>
+      <w:r>
+        <w:rPr>
+          <w:i/>
+          <w:iCs/>
+          <w:noProof/>
+          <w:color w:val="44546A" w:themeColor="text2"/>
+          <w:sz w:val="18"/>
+          <w:szCs w:val="18"/>
+        </w:rPr>
+        <w:t>4</w:t>
+      </w:r>
+      <w:r>
+        <w:rPr>
+          <w:i/>
+          <w:iCs/>
+          <w:noProof/>
+          <w:color w:val="44546A" w:themeColor="text2"/>
+          <w:sz w:val="18"/>
+          <w:szCs w:val="18"/>
+        </w:rPr>
+        <w:fldChar w:fldCharType="end"/>
+      </w:r>
+      <w:r>
+        <w:rPr>
+          <w:i/>
+          <w:iCs/>
+          <w:color w:val="44546A" w:themeColor="text2"/>
+          <w:sz w:val="18"/>
+          <w:szCs w:val="18"/>
+        </w:rPr>
+        <w:t>.1. FDMA+TDMA. All 3 bands</w:t>
+      </w:r>
+    </w:p>
+    <w:p>
+      <w:pPr>
+        <w:pStyle w:val="Caption"/>
         <w:keepNext/>
       </w:pPr>
       <w:r>
+        <w:lastRenderedPageBreak/>
+        <w:t>.</w:t>
+      </w:r>
+    </w:p>
+    <w:p>
+      <w:pPr>
+        <w:pStyle w:val="Caption"/>
+      </w:pPr>
+      <w:r>
         <w:rPr>
           <w:noProof/>
         </w:rPr>
-        <w:lastRenderedPageBreak/>
         <w:drawing>
           <wp:inline distT="0" distB="0" distL="0" distR="0" wp14:anchorId="37AF0DA0" wp14:editId="1973B9B7">
             <wp:extent cx="2790908" cy="1501605"/>
@@ -1797,7 +2097,7 @@
                     <pic:cNvPicPr/>
                   </pic:nvPicPr>
                   <pic:blipFill>
-                    <a:blip r:embed="rId11" cstate="print">
+                    <a:blip r:embed="rId14" cstate="print">
                       <a:extLst>
                         <a:ext uri="{28A0092B-C50C-407E-A947-70E740481C1C}">
                           <a14:useLocalDpi xmlns:a14="http://schemas.microsoft.com/office/drawing/2010/main" val="0"/>
@@ -1843,7 +2143,7 @@
                     <pic:cNvPicPr/>
                   </pic:nvPicPr>
                   <pic:blipFill>
-                    <a:blip r:embed="rId12" cstate="print">
+                    <a:blip r:embed="rId15" cstate="print">
                       <a:extLst>
                         <a:ext uri="{28A0092B-C50C-407E-A947-70E740481C1C}">
                           <a14:useLocalDpi xmlns:a14="http://schemas.microsoft.com/office/drawing/2010/main" val="0"/>
@@ -1879,27 +2179,7 @@
       </w:r>
       <w:r>
         <w:tab/>
-      </w:r>
-      <w:r>
-        <w:t>Figure 4.</w:t>
-      </w:r>
-      <w:r>
-        <w:t>3</w:t>
-      </w:r>
-      <w:r>
-        <w:t xml:space="preserve"> FDMA+TDMA. Band </w:t>
-      </w:r>
-      <w:r>
-        <w:t>2</w:t>
-      </w:r>
-      <w:r>
-        <w:t xml:space="preserve"> (</w:t>
-      </w:r>
-      <w:r>
-        <w:t>medium bandwidth</w:t>
-      </w:r>
-      <w:r>
-        <w:t>)</w:t>
+        <w:t>Figure 4.3 FDMA+TDMA. Band 2 (medium bandwidth)</w:t>
       </w:r>
     </w:p>
     <w:p/>
@@ -1928,7 +2208,7 @@
                     <pic:cNvPicPr/>
                   </pic:nvPicPr>
                   <pic:blipFill>
-                    <a:blip r:embed="rId13" cstate="print">
+                    <a:blip r:embed="rId16" cstate="print">
                       <a:extLst>
                         <a:ext uri="{28A0092B-C50C-407E-A947-70E740481C1C}">
                           <a14:useLocalDpi xmlns:a14="http://schemas.microsoft.com/office/drawing/2010/main" val="0"/>
@@ -1954,6 +2234,52 @@
           </wp:inline>
         </w:drawing>
       </w:r>
+      <w:r>
+        <w:rPr>
+          <w:noProof/>
+        </w:rPr>
+        <w:drawing>
+          <wp:inline distT="0" distB="0" distL="0" distR="0" wp14:anchorId="2AD639C5" wp14:editId="5F676782">
+            <wp:extent cx="2933714" cy="1224000"/>
+            <wp:effectExtent l="0" t="0" r="0" b="0"/>
+            <wp:docPr id="17" name="Picture 17" descr="A table with numbers and letters&#10;&#10;Description automatically generated"/>
+            <wp:cNvGraphicFramePr>
+              <a:graphicFrameLocks xmlns:a="http://schemas.openxmlformats.org/drawingml/2006/main" noChangeAspect="1"/>
+            </wp:cNvGraphicFramePr>
+            <a:graphic xmlns:a="http://schemas.openxmlformats.org/drawingml/2006/main">
+              <a:graphicData uri="http://schemas.openxmlformats.org/drawingml/2006/picture">
+                <pic:pic xmlns:pic="http://schemas.openxmlformats.org/drawingml/2006/picture">
+                  <pic:nvPicPr>
+                    <pic:cNvPr id="17" name="Picture 17" descr="A table with numbers and letters&#10;&#10;Description automatically generated"/>
+                    <pic:cNvPicPr/>
+                  </pic:nvPicPr>
+                  <pic:blipFill>
+                    <a:blip r:embed="rId17" cstate="print">
+                      <a:extLst>
+                        <a:ext uri="{28A0092B-C50C-407E-A947-70E740481C1C}">
+                          <a14:useLocalDpi xmlns:a14="http://schemas.microsoft.com/office/drawing/2010/main" val="0"/>
+                        </a:ext>
+                      </a:extLst>
+                    </a:blip>
+                    <a:stretch>
+                      <a:fillRect/>
+                    </a:stretch>
+                  </pic:blipFill>
+                  <pic:spPr>
+                    <a:xfrm>
+                      <a:off x="0" y="0"/>
+                      <a:ext cx="2953975" cy="1232453"/>
+                    </a:xfrm>
+                    <a:prstGeom prst="rect">
+                      <a:avLst/>
+                    </a:prstGeom>
+                  </pic:spPr>
+                </pic:pic>
+              </a:graphicData>
+            </a:graphic>
+          </wp:inline>
+        </w:drawing>
+      </w:r>
     </w:p>
     <w:p>
       <w:pPr>
@@ -1961,6 +2287,27 @@
       </w:pPr>
       <w:r>
         <w:t>Figure 4.4 FDMA+TDMA. Band 3 (high bandwidth)</w:t>
+      </w:r>
+      <w:r>
+        <w:t xml:space="preserve">. </w:t>
+      </w:r>
+      <w:r>
+        <w:tab/>
+      </w:r>
+      <w:r>
+        <w:tab/>
+      </w:r>
+      <w:r>
+        <w:t>Figure 4.</w:t>
+      </w:r>
+      <w:r>
+        <w:t>5</w:t>
+      </w:r>
+      <w:r>
+        <w:t xml:space="preserve"> FDMA+TDMA </w:t>
+      </w:r>
+      <w:r>
+        <w:t>Mechanism.</w:t>
       </w:r>
     </w:p>
     <w:p/>
@@ -2007,18 +2354,7 @@
           <w:szCs w:val="20"/>
           <w:lang w:val="de-DE"/>
         </w:rPr>
-        <w:t xml:space="preserve">+ TDMA: Reduce idling time slot </w:t>
-      </w:r>
-      <w:r>
-        <w:rPr>
-          <w:rStyle w:val="None"/>
-          <w:i/>
-          <w:iCs/>
-          <w:sz w:val="20"/>
-          <w:szCs w:val="20"/>
-          <w:lang w:val="de-DE"/>
-        </w:rPr>
-        <w:t xml:space="preserve">by dynamicly allocating </w:t>
+        <w:t xml:space="preserve">+ TDMA: Reduce idling time slot by dynamicly allocating </w:t>
       </w:r>
       <w:r>
         <w:rPr>
@@ -2096,16 +2432,52 @@
           <w:szCs w:val="20"/>
           <w:lang w:val="de-DE"/>
         </w:rPr>
-        <w:t xml:space="preserve">of B. After grouping nodes and putting them inside a band with corresponding bandwith based on the node's data load, furthur optimization within the band can be done.  In simulation B, although the overall throughput improves after combining FDMA and TDMA, Figure 4.2, 4.3 and 4.4 shows that </w:t>
-      </w:r>
-      <w:r>
-        <w:rPr>
-          <w:rStyle w:val="None"/>
-          <w:sz w:val="20"/>
-          <w:szCs w:val="20"/>
-          <w:lang w:val="de-DE"/>
-        </w:rPr>
-        <w:t xml:space="preserve">the nodes within each band still transmitt at similar rate as the lines represending nodes in each bands cluster together. Thus in this simulation each node is assigned with dynamic number of time slots. For instace, in band 1, node 1 gets 1 time slot to trasmitt, while node 2 and node 3 with higher data load get 2 and 3 time slots. In band 2, node 1 gets 1 time slot to transmit, while noe 2 and node 3 get 2 time slots each. </w:t>
+        <w:t>of B</w:t>
+      </w:r>
+      <w:r>
+        <w:rPr>
+          <w:rStyle w:val="None"/>
+          <w:sz w:val="20"/>
+          <w:szCs w:val="20"/>
+          <w:lang w:val="de-DE"/>
+        </w:rPr>
+        <w:t xml:space="preserve"> (see Figure 5.5 for mechnism)</w:t>
+      </w:r>
+      <w:r>
+        <w:rPr>
+          <w:rStyle w:val="None"/>
+          <w:sz w:val="20"/>
+          <w:szCs w:val="20"/>
+          <w:lang w:val="de-DE"/>
+        </w:rPr>
+        <w:t xml:space="preserve">. After grouping nodes and putting them inside a band with corresponding bandwith based on the node's data load, furthur optimization within the band can be done.  In simulation B, although the overall throughput improves after combining FDMA and TDMA, Figure 4.2, 4.3 and 4.4 shows that </w:t>
+      </w:r>
+      <w:r>
+        <w:rPr>
+          <w:rStyle w:val="None"/>
+          <w:sz w:val="20"/>
+          <w:szCs w:val="20"/>
+          <w:lang w:val="de-DE"/>
+        </w:rPr>
+        <w:t>the nodes within each band still transmitt at similar rate as the lines represending nodes in each bands cluster together. Thus in this simulation each node is assigned with dynamic number of time slots. For instace, in band 1, node 1 gets 1 time slot to trasmitt, while node 2 and node 3 with higher data load get 2 and 3 time slots. In band 2, node 1 gets 1 time slot to transmit, while no</w:t>
+      </w:r>
+      <w:r>
+        <w:rPr>
+          <w:rStyle w:val="None"/>
+          <w:sz w:val="20"/>
+          <w:szCs w:val="20"/>
+          <w:lang w:val="de-DE"/>
+        </w:rPr>
+        <w:t>d</w:t>
+      </w:r>
+      <w:r>
+        <w:rPr>
+          <w:rStyle w:val="None"/>
+          <w:sz w:val="20"/>
+          <w:szCs w:val="20"/>
+          <w:lang w:val="de-DE"/>
+        </w:rPr>
+        <w:t xml:space="preserve">e 2 and node 3 get 2 time slots each. </w:t>
       </w:r>
     </w:p>
     <w:p>
@@ -2138,83 +2510,33 @@
           <w:szCs w:val="20"/>
           <w:lang w:val="de-DE"/>
         </w:rPr>
-        <w:t xml:space="preserve">The result of this simulation can be found in Figure 4: the overall </w:t>
-      </w:r>
-      <w:r>
-        <w:rPr>
-          <w:rStyle w:val="None"/>
-          <w:sz w:val="20"/>
-          <w:szCs w:val="20"/>
-          <w:lang w:val="de-DE"/>
-        </w:rPr>
-        <w:t xml:space="preserve">transmited packets is 466 and the throuput is 0.268 packets/time unit, which is 74% higher than that in the FDMA+TDMA simulation without the dynamic slot allocation, and 140% higher than that in the TDMA simulation. Compraing Figures 4.2, 4.3 and 4.4 to Figures 5.2, 5.3 and 5.4, it is clear that the nodes within a band </w:t>
-      </w:r>
-      <w:r>
-        <w:rPr>
-          <w:sz w:val="20"/>
-          <w:szCs w:val="20"/>
-        </w:rPr>
-        <w:t xml:space="preserve">start to </w:t>
-      </w:r>
-      <w:r>
-        <w:rPr>
-          <w:sz w:val="20"/>
-          <w:szCs w:val="20"/>
-        </w:rPr>
-        <w:t>differentiate</w:t>
-      </w:r>
-      <w:r>
-        <w:rPr>
-          <w:sz w:val="20"/>
-          <w:szCs w:val="20"/>
-        </w:rPr>
-        <w:t xml:space="preserve"> in number of packets transmitted. The nodes with lower data load (node 1 in each band ) does not loss too much throughput, while the nodes with higher data load (node 2 and 3 in each bands) starts to pick up speed when utilizing dynamic time slot allocation within </w:t>
-      </w:r>
-      <w:r>
-        <w:rPr>
-          <w:sz w:val="20"/>
-          <w:szCs w:val="20"/>
-        </w:rPr>
-        <w:t xml:space="preserve">each </w:t>
-      </w:r>
-      <w:r>
-        <w:rPr>
-          <w:sz w:val="20"/>
-          <w:szCs w:val="20"/>
-        </w:rPr>
-        <w:t xml:space="preserve">band. </w:t>
-      </w:r>
-    </w:p>
-    <w:p>
-      <w:pPr>
-        <w:rPr>
-          <w:rStyle w:val="None"/>
-          <w:sz w:val="20"/>
-          <w:szCs w:val="20"/>
-        </w:rPr>
-      </w:pPr>
-    </w:p>
-    <w:p>
-      <w:pPr>
-        <w:rPr>
-          <w:rStyle w:val="None"/>
-          <w:i/>
-          <w:iCs/>
-          <w:sz w:val="20"/>
-          <w:szCs w:val="20"/>
-          <w:lang w:val="de-DE"/>
-        </w:rPr>
-      </w:pPr>
-    </w:p>
-    <w:p>
-      <w:pPr>
-        <w:rPr>
-          <w:rStyle w:val="None"/>
-          <w:i/>
-          <w:iCs/>
-          <w:sz w:val="20"/>
-          <w:szCs w:val="20"/>
-          <w:lang w:val="de-DE"/>
+        <w:t xml:space="preserve">The results of this simulation can be found in Figure </w:t>
+      </w:r>
+      <w:r>
+        <w:rPr>
+          <w:rStyle w:val="None"/>
+          <w:sz w:val="20"/>
+          <w:szCs w:val="20"/>
+          <w:lang w:val="de-DE"/>
+        </w:rPr>
+        <w:t>5.1</w:t>
+      </w:r>
+      <w:r>
+        <w:rPr>
+          <w:rStyle w:val="None"/>
+          <w:sz w:val="20"/>
+          <w:szCs w:val="20"/>
+          <w:lang w:val="de-DE"/>
+        </w:rPr>
+        <w:t>: the overall transmitted packets total 466 and the throughput is 0.268 packets/time unit, which is 74% higher than that in the FDMA+TDMA simulation without dynamic slot allocation, and 140% higher than in the TDMA simulation. Comparing Figures 4.2, 4.3, and 4.4 to Figures 5.2, 5.3, and 5.4, it is clear that the nodes within a band start to differentiate in the number of packets transmitted. The nodes with lower data loads (node 1 in each band) do not lose too much throughput, while the nodes with higher data loads (nodes 2 and 3 in each band) start to pick up speed when utilizing dynamic time slot allocation within each band.</w:t>
+      </w:r>
+    </w:p>
+    <w:p>
+      <w:pPr>
+        <w:rPr>
+          <w:rStyle w:val="None"/>
+          <w:sz w:val="20"/>
+          <w:szCs w:val="20"/>
         </w:rPr>
       </w:pPr>
     </w:p>
@@ -2326,7 +2648,7 @@
                     <pic:cNvPicPr/>
                   </pic:nvPicPr>
                   <pic:blipFill>
-                    <a:blip r:embed="rId14" cstate="print">
+                    <a:blip r:embed="rId18" cstate="print">
                       <a:extLst>
                         <a:ext uri="{28A0092B-C50C-407E-A947-70E740481C1C}">
                           <a14:useLocalDpi xmlns:a14="http://schemas.microsoft.com/office/drawing/2010/main" val="0"/>
@@ -2360,14 +2682,33 @@
       <w:r>
         <w:t xml:space="preserve">Figure </w:t>
       </w:r>
-      <w:fldSimple w:instr=" SEQ Figure \* ARABIC ">
-        <w:r>
-          <w:rPr>
-            <w:noProof/>
-          </w:rPr>
-          <w:t>5</w:t>
-        </w:r>
-      </w:fldSimple>
+      <w:r>
+        <w:fldChar w:fldCharType="begin"/>
+      </w:r>
+      <w:r>
+        <w:instrText xml:space="preserve"> SEQ Figure \* ARABIC </w:instrText>
+      </w:r>
+      <w:r>
+        <w:fldChar w:fldCharType="separate"/>
+      </w:r>
+      <w:r>
+        <w:rPr>
+          <w:noProof/>
+        </w:rPr>
+        <w:t>5</w:t>
+      </w:r>
+      <w:r>
+        <w:rPr>
+          <w:noProof/>
+        </w:rPr>
+        <w:fldChar w:fldCharType="end"/>
+      </w:r>
+      <w:r>
+        <w:rPr>
+          <w:noProof/>
+        </w:rPr>
+        <w:t>.1</w:t>
+      </w:r>
       <w:r>
         <w:t>. FDM+TDM with dynamic time slow allocation. All 3 bands</w:t>
       </w:r>
@@ -2396,7 +2737,7 @@
                     <pic:cNvPicPr/>
                   </pic:nvPicPr>
                   <pic:blipFill>
-                    <a:blip r:embed="rId15" cstate="print">
+                    <a:blip r:embed="rId19" cstate="print">
                       <a:extLst>
                         <a:ext uri="{28A0092B-C50C-407E-A947-70E740481C1C}">
                           <a14:useLocalDpi xmlns:a14="http://schemas.microsoft.com/office/drawing/2010/main" val="0"/>
@@ -2442,7 +2783,7 @@
                     <pic:cNvPicPr/>
                   </pic:nvPicPr>
                   <pic:blipFill>
-                    <a:blip r:embed="rId16" cstate="print">
+                    <a:blip r:embed="rId20" cstate="print">
                       <a:extLst>
                         <a:ext uri="{28A0092B-C50C-407E-A947-70E740481C1C}">
                           <a14:useLocalDpi xmlns:a14="http://schemas.microsoft.com/office/drawing/2010/main" val="0"/>
@@ -2482,21 +2823,21 @@
           <w:sz w:val="16"/>
           <w:szCs w:val="16"/>
         </w:rPr>
-        <w:t xml:space="preserve">Figure 5.2 </w:t>
+        <w:t>Figure 5.2 FDM+TDM with dynamic time slo</w:t>
       </w:r>
       <w:r>
         <w:rPr>
           <w:sz w:val="16"/>
           <w:szCs w:val="16"/>
         </w:rPr>
-        <w:t xml:space="preserve">FDM+TDM with dynamic time slow allocation. </w:t>
+        <w:t>t</w:t>
       </w:r>
       <w:r>
         <w:rPr>
           <w:sz w:val="16"/>
           <w:szCs w:val="16"/>
         </w:rPr>
-        <w:t>Band</w:t>
+        <w:t xml:space="preserve"> allocation. Band</w:t>
       </w:r>
       <w:r>
         <w:rPr>
@@ -2531,14 +2872,21 @@
           <w:sz w:val="16"/>
           <w:szCs w:val="16"/>
         </w:rPr>
-        <w:t xml:space="preserve">Figure 5.3 </w:t>
+        <w:t>Figure 5.3 FDM+TDM with dynamic time slo</w:t>
       </w:r>
       <w:r>
         <w:rPr>
           <w:sz w:val="16"/>
           <w:szCs w:val="16"/>
         </w:rPr>
-        <w:t>FDM+TDM with dynamic time slow allocation. Band</w:t>
+        <w:t>t</w:t>
+      </w:r>
+      <w:r>
+        <w:rPr>
+          <w:sz w:val="16"/>
+          <w:szCs w:val="16"/>
+        </w:rPr>
+        <w:t xml:space="preserve"> allocation. Band</w:t>
       </w:r>
       <w:r>
         <w:rPr>
@@ -2579,7 +2927,7 @@
                     <pic:cNvPicPr/>
                   </pic:nvPicPr>
                   <pic:blipFill>
-                    <a:blip r:embed="rId17" cstate="print">
+                    <a:blip r:embed="rId21" cstate="print">
                       <a:extLst>
                         <a:ext uri="{28A0092B-C50C-407E-A947-70E740481C1C}">
                           <a14:useLocalDpi xmlns:a14="http://schemas.microsoft.com/office/drawing/2010/main" val="0"/>
@@ -2605,6 +2953,52 @@
           </wp:inline>
         </w:drawing>
       </w:r>
+      <w:r>
+        <w:rPr>
+          <w:noProof/>
+        </w:rPr>
+        <w:drawing>
+          <wp:inline distT="0" distB="0" distL="0" distR="0" wp14:anchorId="2FDA4DCE" wp14:editId="323038C2">
+            <wp:extent cx="2807970" cy="1468596"/>
+            <wp:effectExtent l="0" t="0" r="0" b="5080"/>
+            <wp:docPr id="18" name="Picture 18" descr="A table with numbers and letters&#10;&#10;Description automatically generated with medium confidence"/>
+            <wp:cNvGraphicFramePr>
+              <a:graphicFrameLocks xmlns:a="http://schemas.openxmlformats.org/drawingml/2006/main" noChangeAspect="1"/>
+            </wp:cNvGraphicFramePr>
+            <a:graphic xmlns:a="http://schemas.openxmlformats.org/drawingml/2006/main">
+              <a:graphicData uri="http://schemas.openxmlformats.org/drawingml/2006/picture">
+                <pic:pic xmlns:pic="http://schemas.openxmlformats.org/drawingml/2006/picture">
+                  <pic:nvPicPr>
+                    <pic:cNvPr id="18" name="Picture 18" descr="A table with numbers and letters&#10;&#10;Description automatically generated with medium confidence"/>
+                    <pic:cNvPicPr/>
+                  </pic:nvPicPr>
+                  <pic:blipFill>
+                    <a:blip r:embed="rId22" cstate="print">
+                      <a:extLst>
+                        <a:ext uri="{28A0092B-C50C-407E-A947-70E740481C1C}">
+                          <a14:useLocalDpi xmlns:a14="http://schemas.microsoft.com/office/drawing/2010/main" val="0"/>
+                        </a:ext>
+                      </a:extLst>
+                    </a:blip>
+                    <a:stretch>
+                      <a:fillRect/>
+                    </a:stretch>
+                  </pic:blipFill>
+                  <pic:spPr>
+                    <a:xfrm>
+                      <a:off x="0" y="0"/>
+                      <a:ext cx="2940299" cy="1537805"/>
+                    </a:xfrm>
+                    <a:prstGeom prst="rect">
+                      <a:avLst/>
+                    </a:prstGeom>
+                  </pic:spPr>
+                </pic:pic>
+              </a:graphicData>
+            </a:graphic>
+          </wp:inline>
+        </w:drawing>
+      </w:r>
     </w:p>
     <w:p>
       <w:pPr>
@@ -2619,37 +3013,101 @@
           <w:sz w:val="16"/>
           <w:szCs w:val="16"/>
         </w:rPr>
-        <w:t xml:space="preserve">Figure 5.4 </w:t>
+        <w:t>Figure 5.4 FDM+TDM with dynamic time slo</w:t>
       </w:r>
       <w:r>
         <w:rPr>
           <w:sz w:val="16"/>
           <w:szCs w:val="16"/>
         </w:rPr>
-        <w:t>FDM+TDM with dynamic time slow allocation. Band</w:t>
+        <w:t>t</w:t>
       </w:r>
       <w:r>
         <w:rPr>
           <w:sz w:val="16"/>
           <w:szCs w:val="16"/>
         </w:rPr>
-        <w:t xml:space="preserve"> </w:t>
+        <w:t xml:space="preserve"> allocation. Band</w:t>
       </w:r>
       <w:r>
         <w:rPr>
           <w:sz w:val="16"/>
           <w:szCs w:val="16"/>
         </w:rPr>
+        <w:t xml:space="preserve"> </w:t>
+      </w:r>
+      <w:r>
+        <w:rPr>
+          <w:sz w:val="16"/>
+          <w:szCs w:val="16"/>
+        </w:rPr>
         <w:t>3</w:t>
       </w:r>
+      <w:r>
+        <w:rPr>
+          <w:sz w:val="16"/>
+          <w:szCs w:val="16"/>
+        </w:rPr>
+        <w:tab/>
+        <w:t xml:space="preserve">           </w:t>
+      </w:r>
+      <w:r>
+        <w:rPr>
+          <w:sz w:val="16"/>
+          <w:szCs w:val="16"/>
+        </w:rPr>
+        <w:t>Figure 5.</w:t>
+      </w:r>
+      <w:r>
+        <w:rPr>
+          <w:sz w:val="16"/>
+          <w:szCs w:val="16"/>
+        </w:rPr>
+        <w:t>5</w:t>
+      </w:r>
+      <w:r>
+        <w:rPr>
+          <w:sz w:val="16"/>
+          <w:szCs w:val="16"/>
+        </w:rPr>
+        <w:t xml:space="preserve"> FDM+TDM with dynamic time slo</w:t>
+      </w:r>
+      <w:r>
+        <w:rPr>
+          <w:sz w:val="16"/>
+          <w:szCs w:val="16"/>
+        </w:rPr>
+        <w:t>t</w:t>
+      </w:r>
+      <w:r>
+        <w:rPr>
+          <w:sz w:val="16"/>
+          <w:szCs w:val="16"/>
+        </w:rPr>
+        <w:t xml:space="preserve"> allocation.</w:t>
+      </w:r>
+      <w:r>
+        <w:rPr>
+          <w:sz w:val="16"/>
+          <w:szCs w:val="16"/>
+        </w:rPr>
+        <w:t>Mechnism</w:t>
+      </w:r>
+    </w:p>
+    <w:p>
+      <w:pPr>
+        <w:pStyle w:val="Caption"/>
+        <w:rPr>
+          <w:sz w:val="16"/>
+          <w:szCs w:val="16"/>
+        </w:rPr>
+      </w:pPr>
     </w:p>
     <w:p/>
     <w:p/>
     <w:p/>
     <w:p/>
     <w:p/>
-    <w:p/>
-    <w:p/>
     <w:p>
       <w:pPr>
         <w:rPr>
@@ -2724,25 +3182,16 @@
           <w:szCs w:val="20"/>
           <w:lang w:val="de-DE"/>
         </w:rPr>
-        <w:t xml:space="preserve">Figure 6.1 shows the simulation result of running random access for node 1 to 9 within a single band. The collision rate is 45.82% Figure 6.2 shows the </w:t>
-      </w:r>
-      <w:r>
-        <w:rPr>
-          <w:rStyle w:val="None"/>
-          <w:sz w:val="20"/>
-          <w:szCs w:val="20"/>
-          <w:lang w:val="de-DE"/>
-        </w:rPr>
-        <w:t>collision vs frames sent for each node. Figure 7.1 shows the simulation reuslt of integrating random access into FDMA. Nodes are grouped together and assigned to a band based on their data load. Band 1 contains nodes with lower data load, and has the lowest bandwidth. Band 3 contains nodes with high data load, and has the highest bandwidth.</w:t>
-      </w:r>
-      <w:r>
-        <w:rPr>
-          <w:rStyle w:val="None"/>
-          <w:sz w:val="20"/>
-          <w:szCs w:val="20"/>
-          <w:lang w:val="de-DE"/>
-        </w:rPr>
-        <w:t xml:space="preserve"> </w:t>
+        <w:t>Figure 6.1 shows the simulation result of running random access for nodes 1 to 9 within a single band. The collision rate is 45.82%. Figure 6.2 shows the collision versus frames sent for each node. Figure 7.1 shows the simulation result of integrating random access into FDMA. Nodes are grouped together and assigned to a band based on their data load. Band 1 contains nodes with lower data loads and has the lowest bandwidth. Band 3 contains nodes with high data loads and has the highest bandwidth</w:t>
+      </w:r>
+      <w:r>
+        <w:rPr>
+          <w:rStyle w:val="None"/>
+          <w:sz w:val="20"/>
+          <w:szCs w:val="20"/>
+          <w:lang w:val="de-DE"/>
+        </w:rPr>
+        <w:t xml:space="preserve"> (See figure 6.3 and figure 7.3 for mechnisms).</w:t>
       </w:r>
     </w:p>
     <w:p>
@@ -2781,52 +3230,7 @@
           <w:szCs w:val="20"/>
           <w:lang w:val="de-DE"/>
         </w:rPr>
-        <w:t xml:space="preserve">Comparing this hybrid approach to the original random access protocol, the collision rate drops by almost half, from 45.82% to 22.74% . </w:t>
-      </w:r>
-      <w:r>
-        <w:rPr>
-          <w:rStyle w:val="None"/>
-          <w:sz w:val="20"/>
-          <w:szCs w:val="20"/>
-          <w:lang w:val="de-DE"/>
-        </w:rPr>
-        <w:t>Figure 7.2 shows the collisions vs frames sent for this hybrid approach</w:t>
-      </w:r>
-      <w:r>
-        <w:rPr>
-          <w:rStyle w:val="None"/>
-          <w:sz w:val="20"/>
-          <w:szCs w:val="20"/>
-          <w:lang w:val="de-DE"/>
-        </w:rPr>
-        <w:t xml:space="preserve"> as well. Comparing to figure 6.2 where most nodes have a higher collision numbers than the packets sent, the hybrid approach effectively reduce collisions in all node. However, node </w:t>
-      </w:r>
-      <w:r>
-        <w:rPr>
-          <w:rStyle w:val="None"/>
-          <w:sz w:val="20"/>
-          <w:szCs w:val="20"/>
-          <w:lang w:val="de-DE"/>
-        </w:rPr>
-        <w:t xml:space="preserve">3 in band 2 </w:t>
-      </w:r>
-      <w:r>
-        <w:rPr>
-          <w:rStyle w:val="None"/>
-          <w:sz w:val="20"/>
-          <w:szCs w:val="20"/>
-          <w:lang w:val="de-DE"/>
-        </w:rPr>
-        <w:t xml:space="preserve"> and </w:t>
-      </w:r>
-      <w:r>
-        <w:rPr>
-          <w:rStyle w:val="None"/>
-          <w:sz w:val="20"/>
-          <w:szCs w:val="20"/>
-          <w:lang w:val="de-DE"/>
-        </w:rPr>
-        <w:t xml:space="preserve">node 2,3 in band 3 seems to be hogging all the bandwidth due to inaccurate simulation in simpy framework. This is to be improved in the future. </w:t>
+        <w:t>Comparing this hybrid approach to the original random access protocol, the collision rate drops by almost half, from 45.82% to 22.74%. Figure 7.2 shows the collisions versus frames sent for this hybrid approach as well. Compared to Figure 6.2, where most nodes have a higher number of collisions than packets sent, the hybrid approach effectively reduces collisions in all nodes. However, node 3 in band 2 and nodes 2 and 3 in band 3 seem to be hogging all the bandwidth due to inaccuracies in the SimPy framework simulation. This is to be improved in the future.</w:t>
       </w:r>
     </w:p>
     <w:p>
@@ -2866,7 +3270,7 @@
           <w:szCs w:val="20"/>
           <w:lang w:val="de-DE"/>
         </w:rPr>
-        <w:t xml:space="preserve">Overall combining FDMA with Random Access isolates the nodes in each band, effetively reducing the collisions and improve the overall throughput by about 16.5% from 0.38 to 0.46 packets/time unit. </w:t>
+        <w:t>Overall, combining FDMA with Random Access isolates the nodes in each band, effectively reducing the collisions and improving the overall throughput by about 16.5%, from 0.38 to 0.46 packets/time unit.</w:t>
       </w:r>
     </w:p>
     <w:p>
@@ -2938,7 +3342,7 @@
                     <pic:cNvPicPr/>
                   </pic:nvPicPr>
                   <pic:blipFill>
-                    <a:blip r:embed="rId18" cstate="print">
+                    <a:blip r:embed="rId23" cstate="print">
                       <a:extLst>
                         <a:ext uri="{28A0092B-C50C-407E-A947-70E740481C1C}">
                           <a14:useLocalDpi xmlns:a14="http://schemas.microsoft.com/office/drawing/2010/main" val="0"/>
@@ -2980,14 +3384,27 @@
       <w:r>
         <w:t xml:space="preserve">Figure </w:t>
       </w:r>
-      <w:fldSimple w:instr=" SEQ Figure \* ARABIC ">
-        <w:r>
-          <w:rPr>
-            <w:noProof/>
-          </w:rPr>
-          <w:t>6</w:t>
-        </w:r>
-      </w:fldSimple>
+      <w:r>
+        <w:fldChar w:fldCharType="begin"/>
+      </w:r>
+      <w:r>
+        <w:instrText xml:space="preserve"> SEQ Figure \* ARABIC </w:instrText>
+      </w:r>
+      <w:r>
+        <w:fldChar w:fldCharType="separate"/>
+      </w:r>
+      <w:r>
+        <w:rPr>
+          <w:noProof/>
+        </w:rPr>
+        <w:t>6</w:t>
+      </w:r>
+      <w:r>
+        <w:rPr>
+          <w:noProof/>
+        </w:rPr>
+        <w:fldChar w:fldCharType="end"/>
+      </w:r>
       <w:r>
         <w:t>.1 Random Access Transmissions</w:t>
       </w:r>
@@ -3001,8 +3418,8 @@
           <w:noProof/>
         </w:rPr>
         <w:drawing>
-          <wp:inline distT="0" distB="0" distL="0" distR="0" wp14:anchorId="40C9CAA6" wp14:editId="704006E5">
-            <wp:extent cx="5208104" cy="2101604"/>
+          <wp:inline distT="0" distB="0" distL="0" distR="0" wp14:anchorId="40C9CAA6" wp14:editId="0701D1B4">
+            <wp:extent cx="3391200" cy="2101049"/>
             <wp:effectExtent l="0" t="0" r="0" b="0"/>
             <wp:docPr id="15" name="Picture 15" descr="A graph with red and blue bars&#10;&#10;Description automatically generated"/>
             <wp:cNvGraphicFramePr>
@@ -3016,7 +3433,7 @@
                     <pic:cNvPicPr/>
                   </pic:nvPicPr>
                   <pic:blipFill>
-                    <a:blip r:embed="rId19" cstate="print">
+                    <a:blip r:embed="rId24" cstate="print">
                       <a:extLst>
                         <a:ext uri="{28A0092B-C50C-407E-A947-70E740481C1C}">
                           <a14:useLocalDpi xmlns:a14="http://schemas.microsoft.com/office/drawing/2010/main" val="0"/>
@@ -3030,7 +3447,7 @@
                   <pic:spPr>
                     <a:xfrm>
                       <a:off x="0" y="0"/>
-                      <a:ext cx="5230193" cy="2110518"/>
+                      <a:ext cx="3423393" cy="2120994"/>
                     </a:xfrm>
                     <a:prstGeom prst="rect">
                       <a:avLst/>
@@ -3042,6 +3459,52 @@
           </wp:inline>
         </w:drawing>
       </w:r>
+      <w:r>
+        <w:rPr>
+          <w:noProof/>
+        </w:rPr>
+        <w:drawing>
+          <wp:inline distT="0" distB="0" distL="0" distR="0" wp14:anchorId="0A9779ED" wp14:editId="4980E2B0">
+            <wp:extent cx="2548350" cy="2382520"/>
+            <wp:effectExtent l="0" t="0" r="4445" b="5080"/>
+            <wp:docPr id="19" name="Picture 19" descr="A person pointing at a white square&#10;&#10;Description automatically generated"/>
+            <wp:cNvGraphicFramePr>
+              <a:graphicFrameLocks xmlns:a="http://schemas.openxmlformats.org/drawingml/2006/main" noChangeAspect="1"/>
+            </wp:cNvGraphicFramePr>
+            <a:graphic xmlns:a="http://schemas.openxmlformats.org/drawingml/2006/main">
+              <a:graphicData uri="http://schemas.openxmlformats.org/drawingml/2006/picture">
+                <pic:pic xmlns:pic="http://schemas.openxmlformats.org/drawingml/2006/picture">
+                  <pic:nvPicPr>
+                    <pic:cNvPr id="19" name="Picture 19" descr="A person pointing at a white square&#10;&#10;Description automatically generated"/>
+                    <pic:cNvPicPr/>
+                  </pic:nvPicPr>
+                  <pic:blipFill>
+                    <a:blip r:embed="rId25" cstate="print">
+                      <a:extLst>
+                        <a:ext uri="{28A0092B-C50C-407E-A947-70E740481C1C}">
+                          <a14:useLocalDpi xmlns:a14="http://schemas.microsoft.com/office/drawing/2010/main" val="0"/>
+                        </a:ext>
+                      </a:extLst>
+                    </a:blip>
+                    <a:stretch>
+                      <a:fillRect/>
+                    </a:stretch>
+                  </pic:blipFill>
+                  <pic:spPr>
+                    <a:xfrm>
+                      <a:off x="0" y="0"/>
+                      <a:ext cx="2548350" cy="2382520"/>
+                    </a:xfrm>
+                    <a:prstGeom prst="rect">
+                      <a:avLst/>
+                    </a:prstGeom>
+                  </pic:spPr>
+                </pic:pic>
+              </a:graphicData>
+            </a:graphic>
+          </wp:inline>
+        </w:drawing>
+      </w:r>
     </w:p>
     <w:p>
       <w:pPr>
@@ -3050,6 +3513,61 @@
       <w:r>
         <w:t>Figure 6.2. Random Access Collisions</w:t>
       </w:r>
+      <w:r>
+        <w:tab/>
+      </w:r>
+      <w:r>
+        <w:tab/>
+      </w:r>
+      <w:r>
+        <w:tab/>
+      </w:r>
+      <w:r>
+        <w:tab/>
+      </w:r>
+      <w:r>
+        <w:tab/>
+      </w:r>
+      <w:r>
+        <w:rPr>
+          <w:sz w:val="16"/>
+          <w:szCs w:val="16"/>
+        </w:rPr>
+        <w:t>Figure 6.</w:t>
+      </w:r>
+      <w:r>
+        <w:rPr>
+          <w:sz w:val="16"/>
+          <w:szCs w:val="16"/>
+        </w:rPr>
+        <w:t>3</w:t>
+      </w:r>
+      <w:r>
+        <w:rPr>
+          <w:sz w:val="16"/>
+          <w:szCs w:val="16"/>
+        </w:rPr>
+        <w:t xml:space="preserve">. Random Access </w:t>
+      </w:r>
+      <w:r>
+        <w:rPr>
+          <w:sz w:val="16"/>
+          <w:szCs w:val="16"/>
+        </w:rPr>
+        <w:t>Mechnism</w:t>
+      </w:r>
+      <w:r>
+        <w:rPr>
+          <w:sz w:val="16"/>
+          <w:szCs w:val="16"/>
+        </w:rPr>
+        <w:t>(single band)</w:t>
+      </w:r>
+    </w:p>
+    <w:p>
+      <w:pPr>
+        <w:pStyle w:val="Caption"/>
+      </w:pPr>
     </w:p>
     <w:p/>
     <w:p>
@@ -3060,7 +3578,6 @@
         <w:rPr>
           <w:noProof/>
         </w:rPr>
-        <w:lastRenderedPageBreak/>
         <w:drawing>
           <wp:inline distT="0" distB="0" distL="0" distR="0" wp14:anchorId="3472472F" wp14:editId="1E259BC3">
             <wp:extent cx="5342890" cy="1882570"/>
@@ -3077,7 +3594,7 @@
                     <pic:cNvPicPr/>
                   </pic:nvPicPr>
                   <pic:blipFill>
-                    <a:blip r:embed="rId20" cstate="print">
+                    <a:blip r:embed="rId26" cstate="print">
                       <a:extLst>
                         <a:ext uri="{28A0092B-C50C-407E-A947-70E740481C1C}">
                           <a14:useLocalDpi xmlns:a14="http://schemas.microsoft.com/office/drawing/2010/main" val="0"/>
@@ -3111,14 +3628,27 @@
       <w:r>
         <w:t xml:space="preserve">Figure </w:t>
       </w:r>
-      <w:fldSimple w:instr=" SEQ Figure \* ARABIC ">
-        <w:r>
-          <w:rPr>
-            <w:noProof/>
-          </w:rPr>
-          <w:t>7</w:t>
-        </w:r>
-      </w:fldSimple>
+      <w:r>
+        <w:fldChar w:fldCharType="begin"/>
+      </w:r>
+      <w:r>
+        <w:instrText xml:space="preserve"> SEQ Figure \* ARABIC </w:instrText>
+      </w:r>
+      <w:r>
+        <w:fldChar w:fldCharType="separate"/>
+      </w:r>
+      <w:r>
+        <w:rPr>
+          <w:noProof/>
+        </w:rPr>
+        <w:t>7</w:t>
+      </w:r>
+      <w:r>
+        <w:rPr>
+          <w:noProof/>
+        </w:rPr>
+        <w:fldChar w:fldCharType="end"/>
+      </w:r>
       <w:r>
         <w:t>.1.FDMA+Random Access Transmission</w:t>
       </w:r>
@@ -3132,9 +3662,9 @@
           <w:noProof/>
         </w:rPr>
         <w:drawing>
-          <wp:inline distT="0" distB="0" distL="0" distR="0" wp14:anchorId="19732198" wp14:editId="064AE7BD">
-            <wp:extent cx="5009322" cy="1865651"/>
-            <wp:effectExtent l="0" t="0" r="0" b="1270"/>
+          <wp:inline distT="0" distB="0" distL="0" distR="0" wp14:anchorId="19732198" wp14:editId="0C39F866">
+            <wp:extent cx="3427200" cy="1864995"/>
+            <wp:effectExtent l="0" t="0" r="1905" b="1905"/>
             <wp:docPr id="23" name="Picture 23" descr="A graph with blue and red squares&#10;&#10;Description automatically generated"/>
             <wp:cNvGraphicFramePr>
               <a:graphicFrameLocks xmlns:a="http://schemas.openxmlformats.org/drawingml/2006/main" noChangeAspect="1"/>
@@ -3147,7 +3677,7 @@
                     <pic:cNvPicPr/>
                   </pic:nvPicPr>
                   <pic:blipFill>
-                    <a:blip r:embed="rId21" cstate="print">
+                    <a:blip r:embed="rId27" cstate="print">
                       <a:extLst>
                         <a:ext uri="{28A0092B-C50C-407E-A947-70E740481C1C}">
                           <a14:useLocalDpi xmlns:a14="http://schemas.microsoft.com/office/drawing/2010/main" val="0"/>
@@ -3161,7 +3691,7 @@
                   <pic:spPr>
                     <a:xfrm>
                       <a:off x="0" y="0"/>
-                      <a:ext cx="5028386" cy="1872751"/>
+                      <a:ext cx="3459829" cy="1882751"/>
                     </a:xfrm>
                     <a:prstGeom prst="rect">
                       <a:avLst/>
@@ -3173,6 +3703,52 @@
           </wp:inline>
         </w:drawing>
       </w:r>
+      <w:r>
+        <w:rPr>
+          <w:noProof/>
+        </w:rPr>
+        <w:drawing>
+          <wp:inline distT="0" distB="0" distL="0" distR="0" wp14:anchorId="77DEDF01" wp14:editId="1342983D">
+            <wp:extent cx="2505600" cy="1388484"/>
+            <wp:effectExtent l="0" t="0" r="0" b="0"/>
+            <wp:docPr id="21" name="Picture 21" descr="A screenshot of a computer&#10;&#10;Description automatically generated"/>
+            <wp:cNvGraphicFramePr>
+              <a:graphicFrameLocks xmlns:a="http://schemas.openxmlformats.org/drawingml/2006/main" noChangeAspect="1"/>
+            </wp:cNvGraphicFramePr>
+            <a:graphic xmlns:a="http://schemas.openxmlformats.org/drawingml/2006/main">
+              <a:graphicData uri="http://schemas.openxmlformats.org/drawingml/2006/picture">
+                <pic:pic xmlns:pic="http://schemas.openxmlformats.org/drawingml/2006/picture">
+                  <pic:nvPicPr>
+                    <pic:cNvPr id="21" name="Picture 21" descr="A screenshot of a computer&#10;&#10;Description automatically generated"/>
+                    <pic:cNvPicPr/>
+                  </pic:nvPicPr>
+                  <pic:blipFill>
+                    <a:blip r:embed="rId28" cstate="print">
+                      <a:extLst>
+                        <a:ext uri="{28A0092B-C50C-407E-A947-70E740481C1C}">
+                          <a14:useLocalDpi xmlns:a14="http://schemas.microsoft.com/office/drawing/2010/main" val="0"/>
+                        </a:ext>
+                      </a:extLst>
+                    </a:blip>
+                    <a:stretch>
+                      <a:fillRect/>
+                    </a:stretch>
+                  </pic:blipFill>
+                  <pic:spPr>
+                    <a:xfrm>
+                      <a:off x="0" y="0"/>
+                      <a:ext cx="2593661" cy="1437283"/>
+                    </a:xfrm>
+                    <a:prstGeom prst="rect">
+                      <a:avLst/>
+                    </a:prstGeom>
+                  </pic:spPr>
+                </pic:pic>
+              </a:graphicData>
+            </a:graphic>
+          </wp:inline>
+        </w:drawing>
+      </w:r>
     </w:p>
     <w:p>
       <w:pPr>
@@ -3181,6 +3757,30 @@
       <w:r>
         <w:t>Figure 7.2. FDMA+Random Access Collisions</w:t>
       </w:r>
+      <w:r>
+        <w:tab/>
+      </w:r>
+      <w:r>
+        <w:tab/>
+      </w:r>
+      <w:r>
+        <w:tab/>
+      </w:r>
+      <w:r>
+        <w:tab/>
+      </w:r>
+      <w:r>
+        <w:t>Figure 7.</w:t>
+      </w:r>
+      <w:r>
+        <w:t>3</w:t>
+      </w:r>
+      <w:r>
+        <w:t xml:space="preserve">. FDMA+Random Access </w:t>
+      </w:r>
+      <w:r>
+        <w:t>Mechnism</w:t>
+      </w:r>
     </w:p>
     <w:p/>
     <w:p>
@@ -3313,7 +3913,25 @@
           <w:szCs w:val="20"/>
           <w:lang w:val="de-DE"/>
         </w:rPr>
-        <w:t>by the following approach shown in the simulations:</w:t>
+        <w:t>by the following approach</w:t>
+      </w:r>
+      <w:r>
+        <w:rPr>
+          <w:rStyle w:val="None"/>
+          <w:sz w:val="20"/>
+          <w:szCs w:val="20"/>
+          <w:lang w:val="de-DE"/>
+        </w:rPr>
+        <w:t xml:space="preserve"> as</w:t>
+      </w:r>
+      <w:r>
+        <w:rPr>
+          <w:rStyle w:val="None"/>
+          <w:sz w:val="20"/>
+          <w:szCs w:val="20"/>
+          <w:lang w:val="de-DE"/>
+        </w:rPr>
+        <w:t xml:space="preserve"> shown in the simulations:</w:t>
       </w:r>
     </w:p>
     <w:p>
@@ -3371,16 +3989,7 @@
           <w:szCs w:val="20"/>
           <w:lang w:val="de-DE"/>
         </w:rPr>
-        <w:t>Reduce idling time slot in TDMA by intergrating TDMA into different bands</w:t>
-      </w:r>
-      <w:r>
-        <w:rPr>
-          <w:rStyle w:val="None"/>
-          <w:sz w:val="20"/>
-          <w:szCs w:val="20"/>
-          <w:lang w:val="de-DE"/>
-        </w:rPr>
-        <w:t>.</w:t>
+        <w:t>Reduce idling time slot in TDMA by intergrating TDMA into different bands.</w:t>
       </w:r>
     </w:p>
     <w:p>
@@ -5050,6 +5659,17 @@
       <w:contextualSpacing/>
     </w:pPr>
   </w:style>
+  <w:style w:type="paragraph" w:styleId="NormalWeb">
+    <w:name w:val="Normal (Web)"/>
+    <w:basedOn w:val="Normal"/>
+    <w:uiPriority w:val="99"/>
+    <w:semiHidden/>
+    <w:unhideWhenUsed/>
+    <w:rsid w:val="00C90134"/>
+    <w:pPr>
+      <w:spacing w:before="100" w:beforeAutospacing="1" w:after="100" w:afterAutospacing="1"/>
+    </w:pPr>
+  </w:style>
 </w:styles>
 </file>
 

</xml_diff>